<commit_message>
Worked on User guide interface training
Completed the Admin view and all of it's subviews e.g. Dealers, Suppliers, Dealer Accounts, and locking. Also completed Supplier Account Codes view. This all integrates with the User Interface User guide training material. The mentioned completed views all reference the Admin Section of the Month-End Application.
</commit_message>
<xml_diff>
--- a/User Guide/UserGuide.docx
+++ b/User Guide/UserGuide.docx
@@ -128,15 +128,7 @@
         <w:ind w:firstLine="0"/>
       </w:pPr>
       <w:r>
-        <w:t xml:space="preserve">The “Month End” application </w:t>
-      </w:r>
-      <w:proofErr w:type="gramStart"/>
-      <w:r>
-        <w:t>is designed</w:t>
-      </w:r>
-      <w:proofErr w:type="gramEnd"/>
-      <w:r>
-        <w:t xml:space="preserve"> to capture transactions between the dealer and the vendor. This ensures accurate and timely recording of all financial interactions.</w:t>
+        <w:t>The “Month End” application is designed to capture transactions between the dealer and the vendor. This ensures accurate and timely recording of all financial interactions.</w:t>
       </w:r>
     </w:p>
     <w:p>
@@ -165,15 +157,7 @@
         <w:ind w:firstLine="0"/>
       </w:pPr>
       <w:r>
-        <w:t xml:space="preserve">Expert serves as the </w:t>
-      </w:r>
-      <w:proofErr w:type="gramStart"/>
-      <w:r>
-        <w:t>middle man</w:t>
-      </w:r>
-      <w:proofErr w:type="gramEnd"/>
-      <w:r>
-        <w:t xml:space="preserve"> in the transactional process, facilitation communication and collaboration between the dealer and the vendor. This role enhances efficiency and reduces potential communication gaps. </w:t>
+        <w:t xml:space="preserve">Expert serves as the middle man in the transactional process, facilitation communication and collaboration between the dealer and the vendor. This role enhances efficiency and reduces potential communication gaps. </w:t>
       </w:r>
     </w:p>
     <w:p>
@@ -370,23 +354,7 @@
     </w:p>
     <w:p>
       <w:r>
-        <w:t xml:space="preserve">This user guide </w:t>
-      </w:r>
-      <w:proofErr w:type="gramStart"/>
-      <w:r>
-        <w:t>is structured</w:t>
-      </w:r>
-      <w:proofErr w:type="gramEnd"/>
-      <w:r>
-        <w:t xml:space="preserve"> to guide you through the entire process of using the “Month End” application. Please follow the sections </w:t>
-      </w:r>
-      <w:proofErr w:type="gramStart"/>
-      <w:r>
-        <w:t>in order to</w:t>
-      </w:r>
-      <w:proofErr w:type="gramEnd"/>
-      <w:r>
-        <w:t xml:space="preserve"> get the most out of the guide: </w:t>
+        <w:t xml:space="preserve">This user guide is structured to guide you through the entire process of using the “Month End” application. Please follow the sections in order to get the most out of the guide: </w:t>
       </w:r>
     </w:p>
     <w:p>
@@ -578,15 +546,7 @@
         <w:ind w:left="360" w:firstLine="0"/>
       </w:pPr>
       <w:r>
-        <w:t xml:space="preserve">Now, </w:t>
-      </w:r>
-      <w:proofErr w:type="gramStart"/>
-      <w:r>
-        <w:t>let’s</w:t>
-      </w:r>
-      <w:proofErr w:type="gramEnd"/>
-      <w:r>
-        <w:t xml:space="preserve"> get started with the installation and setup of the “Month End” application!</w:t>
+        <w:t>Now, let’s get started with the installation and setup of the “Month End” application!</w:t>
       </w:r>
     </w:p>
     <w:p>
@@ -618,15 +578,7 @@
         </w:numPr>
       </w:pPr>
       <w:r>
-        <w:t xml:space="preserve">After receiving the complete zip folder from a trusted employee or administrator. Right click on the compressed folder. You will </w:t>
-      </w:r>
-      <w:proofErr w:type="gramStart"/>
-      <w:r>
-        <w:t>be prompted</w:t>
-      </w:r>
-      <w:proofErr w:type="gramEnd"/>
-      <w:r>
-        <w:t xml:space="preserve"> with the following: </w:t>
+        <w:t xml:space="preserve">After receiving the complete zip folder from a trusted employee or administrator. Right click on the compressed folder. You will be prompted with the following: </w:t>
       </w:r>
     </w:p>
     <w:p>
@@ -770,15 +722,7 @@
         </w:drawing>
       </w:r>
       <w:r>
-        <w:t xml:space="preserve">Select the “Extract All” options. Thereafter you will </w:t>
-      </w:r>
-      <w:proofErr w:type="gramStart"/>
-      <w:r>
-        <w:t>be prompted</w:t>
-      </w:r>
-      <w:proofErr w:type="gramEnd"/>
-      <w:r>
-        <w:t xml:space="preserve"> with the following window: </w:t>
+        <w:t xml:space="preserve">Select the “Extract All” options. Thereafter you will be prompted with the following window: </w:t>
       </w:r>
     </w:p>
     <w:p>
@@ -1011,15 +955,7 @@
       </w:pPr>
       <w:r>
         <w:lastRenderedPageBreak/>
-        <w:t>Choose the “Run anyway option</w:t>
-      </w:r>
-      <w:proofErr w:type="gramStart"/>
-      <w:r>
-        <w:t>”.</w:t>
-      </w:r>
-      <w:proofErr w:type="gramEnd"/>
-      <w:r>
-        <w:t xml:space="preserve"> </w:t>
+        <w:t xml:space="preserve">Choose the “Run anyway option”. </w:t>
       </w:r>
     </w:p>
     <w:p>
@@ -1105,15 +1041,7 @@
       </w:pPr>
       <w:r>
         <w:lastRenderedPageBreak/>
-        <w:t xml:space="preserve">After selecting “Run Anyway” you will </w:t>
-      </w:r>
-      <w:proofErr w:type="gramStart"/>
-      <w:r>
-        <w:t>be prompted</w:t>
-      </w:r>
-      <w:proofErr w:type="gramEnd"/>
-      <w:r>
-        <w:t xml:space="preserve"> with the following screen: </w:t>
+        <w:t xml:space="preserve">After selecting “Run Anyway” you will be prompted with the following screen: </w:t>
       </w:r>
     </w:p>
     <w:p>
@@ -1191,15 +1119,7 @@
     </w:p>
     <w:p>
       <w:r>
-        <w:t xml:space="preserve">Please note: If you </w:t>
-      </w:r>
-      <w:proofErr w:type="gramStart"/>
-      <w:r>
-        <w:t>are prompted</w:t>
-      </w:r>
-      <w:proofErr w:type="gramEnd"/>
-      <w:r>
-        <w:t xml:space="preserve"> with the following screen, your public IP was not registered on the system and assistance needs to be provided from system administrators to assign you to the system to gain access. </w:t>
+        <w:t xml:space="preserve">Please note: If you are prompted with the following screen, your public IP was not registered on the system and assistance needs to be provided from system administrators to assign you to the system to gain access. </w:t>
       </w:r>
     </w:p>
     <w:p/>
@@ -1297,39 +1217,7 @@
     </w:p>
     <w:p>
       <w:r>
-        <w:t xml:space="preserve">The user interface of the “Month End” application </w:t>
-      </w:r>
-      <w:proofErr w:type="gramStart"/>
-      <w:r>
-        <w:t>is designed</w:t>
-      </w:r>
-      <w:proofErr w:type="gramEnd"/>
-      <w:r>
-        <w:t xml:space="preserve"> to provide a user-friendly and intuitive experience. Familiarize yourself with the key elements outlined below to navigate and utilize the application efficiently. The application consists of different sections such as1. Running of month-end procedure </w:t>
-      </w:r>
-      <w:proofErr w:type="gramStart"/>
-      <w:r>
-        <w:t>2</w:t>
-      </w:r>
-      <w:proofErr w:type="gramEnd"/>
-      <w:r>
-        <w:t xml:space="preserve">. Import of data, 3. Processing, 4. Cash Flow, and </w:t>
-      </w:r>
-      <w:proofErr w:type="gramStart"/>
-      <w:r>
-        <w:t>5</w:t>
-      </w:r>
-      <w:proofErr w:type="gramEnd"/>
-      <w:r>
-        <w:t xml:space="preserve">. Enquiries. Each section will </w:t>
-      </w:r>
-      <w:proofErr w:type="gramStart"/>
-      <w:r>
-        <w:t>be discussed</w:t>
-      </w:r>
-      <w:proofErr w:type="gramEnd"/>
-      <w:r>
-        <w:t xml:space="preserve"> in the following subsections. </w:t>
+        <w:t xml:space="preserve">The user interface of the “Month End” application is designed to provide a user-friendly and intuitive experience. Familiarize yourself with the key elements outlined below to navigate and utilize the application efficiently. The application consists of different sections such as1. Running of month-end procedure 2. Import of data, 3. Processing, 4. Cash Flow, and 5. Enquiries. Each section will be discussed in the following subsections. </w:t>
       </w:r>
     </w:p>
     <w:p>
@@ -1349,15 +1237,7 @@
         </w:numPr>
       </w:pPr>
       <w:r>
-        <w:t xml:space="preserve">Open the “Month-End.exe” file located on your local device. You will </w:t>
-      </w:r>
-      <w:proofErr w:type="gramStart"/>
-      <w:r>
-        <w:t>be prompted</w:t>
-      </w:r>
-      <w:proofErr w:type="gramEnd"/>
-      <w:r>
-        <w:t xml:space="preserve"> with the following screen:</w:t>
+        <w:t>Open the “Month-End.exe” file located on your local device. You will be prompted with the following screen:</w:t>
       </w:r>
     </w:p>
     <w:p>
@@ -1437,15 +1317,7 @@
         </w:numPr>
       </w:pPr>
       <w:r>
-        <w:t xml:space="preserve">Considering the different views located on your left, you can see all the </w:t>
-      </w:r>
-      <w:proofErr w:type="gramStart"/>
-      <w:r>
-        <w:t>above mentioned</w:t>
-      </w:r>
-      <w:proofErr w:type="gramEnd"/>
-      <w:r>
-        <w:t xml:space="preserve"> sections and their business processes that will be discussed in more detail later in this guide. </w:t>
+        <w:t xml:space="preserve">Considering the different views located on your left, you can see all the above mentioned sections and their business processes that will be discussed in more detail later in this guide. </w:t>
       </w:r>
     </w:p>
     <w:p>
@@ -1468,15 +1340,7 @@
       </w:r>
       <w:proofErr w:type="spellEnd"/>
       <w:r>
-        <w:t xml:space="preserve">” view that is located at the top of the </w:t>
-      </w:r>
-      <w:proofErr w:type="gramStart"/>
-      <w:r>
-        <w:t>list :</w:t>
-      </w:r>
-      <w:proofErr w:type="gramEnd"/>
-      <w:r>
-        <w:t xml:space="preserve"> </w:t>
+        <w:t xml:space="preserve">” view that is located at the top of the list : </w:t>
       </w:r>
     </w:p>
     <w:p>
@@ -1560,15 +1424,7 @@
         </w:numPr>
       </w:pPr>
       <w:r>
-        <w:t xml:space="preserve">After selecting this </w:t>
-      </w:r>
-      <w:proofErr w:type="gramStart"/>
-      <w:r>
-        <w:t>view</w:t>
-      </w:r>
-      <w:proofErr w:type="gramEnd"/>
-      <w:r>
-        <w:t xml:space="preserve"> you will see</w:t>
+        <w:t>After selecting this view you will see</w:t>
       </w:r>
       <w:r>
         <w:t xml:space="preserve"> 3 different buttons located inside of the view. 1. Run </w:t>
@@ -1994,15 +1850,7 @@
         <w:t xml:space="preserve">Sequence of Execution: </w:t>
       </w:r>
       <w:r>
-        <w:t xml:space="preserve">It </w:t>
-      </w:r>
-      <w:proofErr w:type="gramStart"/>
-      <w:r>
-        <w:t>is recommended</w:t>
-      </w:r>
-      <w:proofErr w:type="gramEnd"/>
-      <w:r>
-        <w:t xml:space="preserve"> to follow a logical sequence by first running the month-end procedure, managing remittances, and then creating statement numbers.</w:t>
+        <w:t>It is recommended to follow a logical sequence by first running the month-end procedure, managing remittances, and then creating statement numbers.</w:t>
       </w:r>
     </w:p>
     <w:p>
@@ -2153,13 +2001,8 @@
       </w:r>
       <w:proofErr w:type="spellEnd"/>
       <w:r>
-        <w:t>: “Import Dealer” and “Import Account</w:t>
-      </w:r>
-      <w:proofErr w:type="gramStart"/>
-      <w:r>
-        <w:t>”.</w:t>
-      </w:r>
-      <w:proofErr w:type="gramEnd"/>
+        <w:t>: “Import Dealer” and “Import Account”.</w:t>
+      </w:r>
     </w:p>
     <w:p>
       <w:pPr>
@@ -2382,15 +2225,7 @@
         <w:t>Locked:</w:t>
       </w:r>
       <w:r>
-        <w:t xml:space="preserve"> Indicates whether the dealer </w:t>
-      </w:r>
-      <w:proofErr w:type="gramStart"/>
-      <w:r>
-        <w:t>is locked</w:t>
-      </w:r>
-      <w:proofErr w:type="gramEnd"/>
-      <w:r>
-        <w:t>.</w:t>
+        <w:t xml:space="preserve"> Indicates whether the dealer is locked.</w:t>
       </w:r>
     </w:p>
     <w:p>
@@ -2522,15 +2357,7 @@
         <w:t xml:space="preserve">Dropdown List for Dealers: </w:t>
       </w:r>
       <w:r>
-        <w:t xml:space="preserve">A dropdown list to select the dealer for which accounts will </w:t>
-      </w:r>
-      <w:proofErr w:type="gramStart"/>
-      <w:r>
-        <w:t>be imported</w:t>
-      </w:r>
-      <w:proofErr w:type="gramEnd"/>
-      <w:r>
-        <w:t>.</w:t>
+        <w:t>A dropdown list to select the dealer for which accounts will be imported.</w:t>
       </w:r>
     </w:p>
     <w:p>
@@ -2654,15 +2481,7 @@
         <w:t>Locked:</w:t>
       </w:r>
       <w:r>
-        <w:t xml:space="preserve"> Indicates whether the account </w:t>
-      </w:r>
-      <w:proofErr w:type="gramStart"/>
-      <w:r>
-        <w:t>is locked</w:t>
-      </w:r>
-      <w:proofErr w:type="gramEnd"/>
-      <w:r>
-        <w:t>.</w:t>
+        <w:t xml:space="preserve"> Indicates whether the account is locked.</w:t>
       </w:r>
     </w:p>
     <w:p>
@@ -2980,17 +2799,12 @@
         <w:t xml:space="preserve">workspace designed to manage various critical business processes seamlessly. This view is instrumental in streamlining month-end activities and ensuring the accuracy of financial transactions. It consists of different </w:t>
       </w:r>
       <w:proofErr w:type="spellStart"/>
-      <w:proofErr w:type="gramStart"/>
       <w:r>
         <w:t>subviews</w:t>
       </w:r>
       <w:proofErr w:type="spellEnd"/>
       <w:r>
-        <w:t xml:space="preserve"> ,</w:t>
-      </w:r>
-      <w:proofErr w:type="gramEnd"/>
-      <w:r>
-        <w:t xml:space="preserve"> each dedicated to specific functionalities and processes. The primary </w:t>
+        <w:t xml:space="preserve"> , each dedicated to specific functionalities and processes. The primary </w:t>
       </w:r>
       <w:proofErr w:type="spellStart"/>
       <w:r>
@@ -3036,21 +2850,12 @@
           <w:bCs/>
         </w:rPr>
       </w:pPr>
-      <w:proofErr w:type="gramStart"/>
-      <w:r>
-        <w:rPr>
-          <w:b/>
-          <w:bCs/>
-        </w:rPr>
-        <w:t>Cashbook(</w:t>
-      </w:r>
-      <w:proofErr w:type="gramEnd"/>
-      <w:r>
-        <w:rPr>
-          <w:b/>
-          <w:bCs/>
-        </w:rPr>
-        <w:t xml:space="preserve">Dealers): </w:t>
+      <w:r>
+        <w:rPr>
+          <w:b/>
+          <w:bCs/>
+        </w:rPr>
+        <w:t xml:space="preserve">Cashbook(Dealers): </w:t>
       </w:r>
       <w:r>
         <w:t xml:space="preserve">The “Cashbook(Dealers)” subview provides a centralized location for managing financial transactions related to dealers. It includes features for recording dealer payments, maintaining an organized record of cash flow, and monitoring financial transactions specific to dealers. </w:t>
@@ -3076,15 +2881,7 @@
         <w:t xml:space="preserve">Suppliers Management: </w:t>
       </w:r>
       <w:r>
-        <w:t xml:space="preserve">The “Suppliers Management” subview </w:t>
-      </w:r>
-      <w:proofErr w:type="gramStart"/>
-      <w:r>
-        <w:t>is dedicated</w:t>
-      </w:r>
-      <w:proofErr w:type="gramEnd"/>
-      <w:r>
-        <w:t xml:space="preserve"> to handling tasks related to suppliers. It includes features for managing supplier transactions, monitoring supplier status, and evaluating overall performance.</w:t>
+        <w:t>The “Suppliers Management” subview is dedicated to handling tasks related to suppliers. It includes features for managing supplier transactions, monitoring supplier status, and evaluating overall performance.</w:t>
       </w:r>
     </w:p>
     <w:p>
@@ -3099,21 +2896,12 @@
           <w:bCs/>
         </w:rPr>
       </w:pPr>
-      <w:proofErr w:type="gramStart"/>
-      <w:r>
-        <w:rPr>
-          <w:b/>
-          <w:bCs/>
-        </w:rPr>
-        <w:t>Cashbook(</w:t>
-      </w:r>
-      <w:proofErr w:type="gramEnd"/>
-      <w:r>
-        <w:rPr>
-          <w:b/>
-          <w:bCs/>
-        </w:rPr>
-        <w:t xml:space="preserve">Suppliers): </w:t>
+      <w:r>
+        <w:rPr>
+          <w:b/>
+          <w:bCs/>
+        </w:rPr>
+        <w:t xml:space="preserve">Cashbook(Suppliers): </w:t>
       </w:r>
       <w:r>
         <w:t xml:space="preserve">The “Cashbook(Suppliers)” subview focuses on managing financial transactions related to suppliers. It includes features for recording supplier payments, maintaining an organized record of cash flow, and monitoring financial transactions specific to suppliers. </w:t>
@@ -3162,15 +2950,7 @@
         <w:t xml:space="preserve">Claims Management: </w:t>
       </w:r>
       <w:r>
-        <w:t xml:space="preserve">The “Claims Management” subview provides tools for making necessary adjustments to financial transactions, ensuring that any discrepancies </w:t>
-      </w:r>
-      <w:proofErr w:type="gramStart"/>
-      <w:r>
-        <w:t>are addressed</w:t>
-      </w:r>
-      <w:proofErr w:type="gramEnd"/>
-      <w:r>
-        <w:t xml:space="preserve"> and corrected effectively. </w:t>
+        <w:t xml:space="preserve">The “Claims Management” subview provides tools for making necessary adjustments to financial transactions, ensuring that any discrepancies are addressed and corrected effectively. </w:t>
       </w:r>
     </w:p>
     <w:p>
@@ -3178,15 +2958,7 @@
         <w:ind w:left="360" w:firstLine="0"/>
       </w:pPr>
       <w:r>
-        <w:t xml:space="preserve">Within each subview, users will find specific subsections tailored to address </w:t>
-      </w:r>
-      <w:proofErr w:type="gramStart"/>
-      <w:r>
-        <w:t>different aspects</w:t>
-      </w:r>
-      <w:proofErr w:type="gramEnd"/>
-      <w:r>
-        <w:t xml:space="preserve"> of the corresponding business processes. This modular approach enhances user experience and allows for focused attention on individual tasks. </w:t>
+        <w:t xml:space="preserve">Within each subview, users will find specific subsections tailored to address different aspects of the corresponding business processes. This modular approach enhances user experience and allows for focused attention on individual tasks. </w:t>
       </w:r>
     </w:p>
     <w:p>
@@ -3432,23 +3204,7 @@
     </w:p>
     <w:p>
       <w:r>
-        <w:t xml:space="preserve">The “Transactions” subview within the “Dealer Management” view </w:t>
-      </w:r>
-      <w:proofErr w:type="gramStart"/>
-      <w:r>
-        <w:t>is designed</w:t>
-      </w:r>
-      <w:proofErr w:type="gramEnd"/>
-      <w:r>
-        <w:t xml:space="preserve"> to manage and display transactions specific to the selected dealer. This subview comprises a user-friendly interface with </w:t>
-      </w:r>
-      <w:proofErr w:type="gramStart"/>
-      <w:r>
-        <w:t>several</w:t>
-      </w:r>
-      <w:proofErr w:type="gramEnd"/>
-      <w:r>
-        <w:t xml:space="preserve"> key components</w:t>
+        <w:t>The “Transactions” subview within the “Dealer Management” view is designed to manage and display transactions specific to the selected dealer. This subview comprises a user-friendly interface with several key components</w:t>
       </w:r>
       <w:r>
         <w:t>:</w:t>
@@ -3607,15 +3363,7 @@
         <w:t xml:space="preserve">Table Heading: </w:t>
       </w:r>
       <w:r>
-        <w:t xml:space="preserve">Transactions – Dealer: (Name of dealer </w:t>
-      </w:r>
-      <w:proofErr w:type="gramStart"/>
-      <w:r>
-        <w:t>-  All</w:t>
-      </w:r>
-      <w:proofErr w:type="gramEnd"/>
-      <w:r>
-        <w:t xml:space="preserve"> Unlocked Accounts (All codes) </w:t>
+        <w:t xml:space="preserve">Transactions – Dealer: (Name of dealer -  All Unlocked Accounts (All codes) </w:t>
       </w:r>
     </w:p>
     <w:p>
@@ -3658,13 +3406,8 @@
           <w:numId w:val="16"/>
         </w:numPr>
       </w:pPr>
-      <w:proofErr w:type="gramStart"/>
-      <w:r>
-        <w:t>Prev(</w:t>
-      </w:r>
-      <w:proofErr w:type="gramEnd"/>
-      <w:r>
-        <w:t>Checkbox)</w:t>
+      <w:r>
+        <w:t>Prev(Checkbox)</w:t>
       </w:r>
     </w:p>
     <w:p>
@@ -3772,13 +3515,8 @@
           <w:numId w:val="16"/>
         </w:numPr>
       </w:pPr>
-      <w:proofErr w:type="gramStart"/>
-      <w:r>
-        <w:t>Remitted(</w:t>
-      </w:r>
-      <w:proofErr w:type="gramEnd"/>
-      <w:r>
-        <w:t>Checkbox)</w:t>
+      <w:r>
+        <w:t>Remitted(Checkbox)</w:t>
       </w:r>
     </w:p>
     <w:p>
@@ -3790,15 +3528,7 @@
         </w:numPr>
       </w:pPr>
       <w:r>
-        <w:t xml:space="preserve">Account </w:t>
-      </w:r>
-      <w:proofErr w:type="gramStart"/>
-      <w:r>
-        <w:t>Locked(</w:t>
-      </w:r>
-      <w:proofErr w:type="gramEnd"/>
-      <w:r>
-        <w:t>Checkbox)</w:t>
+        <w:t>Account Locked(Checkbox)</w:t>
       </w:r>
     </w:p>
     <w:p>
@@ -3810,15 +3540,7 @@
         </w:numPr>
       </w:pPr>
       <w:r>
-        <w:t xml:space="preserve">Do Not </w:t>
-      </w:r>
-      <w:proofErr w:type="gramStart"/>
-      <w:r>
-        <w:t>Allocate(</w:t>
-      </w:r>
-      <w:proofErr w:type="gramEnd"/>
-      <w:r>
-        <w:t>Checkbox)</w:t>
+        <w:t>Do Not Allocate(Checkbox)</w:t>
       </w:r>
     </w:p>
     <w:p>
@@ -3842,15 +3564,7 @@
         </w:numPr>
       </w:pPr>
       <w:r>
-        <w:t>Mini Roll-</w:t>
-      </w:r>
-      <w:proofErr w:type="gramStart"/>
-      <w:r>
-        <w:t>Over(</w:t>
-      </w:r>
-      <w:proofErr w:type="gramEnd"/>
-      <w:r>
-        <w:t>Checkbox)</w:t>
+        <w:t>Mini Roll-Over(Checkbox)</w:t>
       </w:r>
     </w:p>
     <w:p>
@@ -3960,15 +3674,7 @@
         <w:t xml:space="preserve">Adjustments: </w:t>
       </w:r>
       <w:r>
-        <w:t xml:space="preserve">Click this button to </w:t>
-      </w:r>
-      <w:proofErr w:type="gramStart"/>
-      <w:r>
-        <w:t>make adjustments to</w:t>
-      </w:r>
-      <w:proofErr w:type="gramEnd"/>
-      <w:r>
-        <w:t xml:space="preserve"> the selected transactions.</w:t>
+        <w:t>Click this button to make adjustments to the selected transactions.</w:t>
       </w:r>
     </w:p>
     <w:p>
@@ -4029,13 +3735,8 @@
         <w:t xml:space="preserve">Grid Heading: </w:t>
       </w:r>
       <w:r>
-        <w:t xml:space="preserve">Displays the Dealer account </w:t>
-      </w:r>
-      <w:proofErr w:type="gramStart"/>
-      <w:r>
-        <w:t>code</w:t>
-      </w:r>
-      <w:proofErr w:type="gramEnd"/>
+        <w:t>Displays the Dealer account code</w:t>
+      </w:r>
     </w:p>
     <w:p>
       <w:pPr>
@@ -4262,21 +3963,12 @@
           <w:bCs/>
         </w:rPr>
       </w:pPr>
-      <w:proofErr w:type="gramStart"/>
-      <w:r>
-        <w:rPr>
-          <w:b/>
-          <w:bCs/>
-        </w:rPr>
-        <w:t>Paid(</w:t>
-      </w:r>
-      <w:proofErr w:type="gramEnd"/>
-      <w:r>
-        <w:rPr>
-          <w:b/>
-          <w:bCs/>
-        </w:rPr>
-        <w:t xml:space="preserve">Checkbox): </w:t>
+      <w:r>
+        <w:rPr>
+          <w:b/>
+          <w:bCs/>
+        </w:rPr>
+        <w:t xml:space="preserve">Paid(Checkbox): </w:t>
       </w:r>
       <w:r>
         <w:t xml:space="preserve">Indicate items that are to be paid by checking the “Paid” checkbox. </w:t>
@@ -4906,15 +4598,7 @@
         <w:t xml:space="preserve">Show All Users Checkbox: </w:t>
       </w:r>
       <w:r>
-        <w:t xml:space="preserve">Ensure this box </w:t>
-      </w:r>
-      <w:proofErr w:type="gramStart"/>
-      <w:r>
-        <w:t>is checked</w:t>
-      </w:r>
-      <w:proofErr w:type="gramEnd"/>
-      <w:r>
-        <w:t xml:space="preserve"> to display all dealers for selection.</w:t>
+        <w:t>Ensure this box is checked to display all dealers for selection.</w:t>
       </w:r>
     </w:p>
     <w:p>
@@ -5480,15 +5164,7 @@
         </w:numPr>
       </w:pPr>
       <w:r>
-        <w:t xml:space="preserve">Account </w:t>
-      </w:r>
-      <w:proofErr w:type="gramStart"/>
-      <w:r>
-        <w:t>Locked(</w:t>
-      </w:r>
-      <w:proofErr w:type="gramEnd"/>
-      <w:r>
-        <w:t>Checkbox)</w:t>
+        <w:t>Account Locked(Checkbox)</w:t>
       </w:r>
     </w:p>
     <w:p>
@@ -5663,13 +5339,8 @@
         <w:t>Show All Users Checkbox:</w:t>
       </w:r>
       <w:r>
-        <w:t xml:space="preserve"> Ensure this box is checked do display RDA claims </w:t>
-      </w:r>
-      <w:proofErr w:type="gramStart"/>
-      <w:r>
-        <w:t>selection</w:t>
-      </w:r>
-      <w:proofErr w:type="gramEnd"/>
+        <w:t xml:space="preserve"> Ensure this box is checked do display RDA claims selection</w:t>
+      </w:r>
     </w:p>
     <w:p>
       <w:pPr>
@@ -5718,21 +5389,8 @@
       </w:pPr>
     </w:p>
     <w:p>
-      <w:proofErr w:type="gramStart"/>
-      <w:r>
-        <w:t>This is</w:t>
-      </w:r>
-      <w:proofErr w:type="gramEnd"/>
-      <w:r>
-        <w:t xml:space="preserve"> view </w:t>
-      </w:r>
-      <w:proofErr w:type="gramStart"/>
-      <w:r>
-        <w:t>is not currently used</w:t>
-      </w:r>
-      <w:proofErr w:type="gramEnd"/>
-      <w:r>
-        <w:t xml:space="preserve"> and only displays the difference between previous and current imported data. </w:t>
+      <w:r>
+        <w:t xml:space="preserve">This is view is not currently used and only displays the difference between previous and current imported data. </w:t>
       </w:r>
     </w:p>
     <w:p>
@@ -5919,15 +5577,7 @@
     </w:p>
     <w:p>
       <w:r>
-        <w:t xml:space="preserve">The “Previously Ticked” subview within the “Dealer Management” view displays transactions that have </w:t>
-      </w:r>
-      <w:proofErr w:type="gramStart"/>
-      <w:r>
-        <w:t>been marked</w:t>
-      </w:r>
-      <w:proofErr w:type="gramEnd"/>
-      <w:r>
-        <w:t xml:space="preserve"> or ticked for reporting purposes. This subview comprises essential components for efficient management: </w:t>
+        <w:t xml:space="preserve">The “Previously Ticked” subview within the “Dealer Management” view displays transactions that have been marked or ticked for reporting purposes. This subview comprises essential components for efficient management: </w:t>
       </w:r>
     </w:p>
     <w:p>
@@ -6170,15 +5820,7 @@
         <w:t xml:space="preserve">Table Data: </w:t>
       </w:r>
       <w:r>
-        <w:t xml:space="preserve">The table displays information about previously ticked transactions, including account number, pastel ID, period, reference, description, outstanding amount, paid amount, and the date the transaction </w:t>
-      </w:r>
-      <w:proofErr w:type="gramStart"/>
-      <w:r>
-        <w:t>was marked</w:t>
-      </w:r>
-      <w:proofErr w:type="gramEnd"/>
-      <w:r>
-        <w:t>.</w:t>
+        <w:t>The table displays information about previously ticked transactions, including account number, pastel ID, period, reference, description, outstanding amount, paid amount, and the date the transaction was marked.</w:t>
       </w:r>
     </w:p>
     <w:p>
@@ -6360,15 +6002,7 @@
     </w:p>
     <w:p>
       <w:r>
-        <w:t xml:space="preserve">The “Cashbook” subview within the “Processing View” </w:t>
-      </w:r>
-      <w:proofErr w:type="gramStart"/>
-      <w:r>
-        <w:t>is dedicated</w:t>
-      </w:r>
-      <w:proofErr w:type="gramEnd"/>
-      <w:r>
-        <w:t xml:space="preserve"> to managing the cashbook for dealers, handling remittances from different dealers, and overseeing Dealer to Expert Remittances. This subview consists of key components for effective management: </w:t>
+        <w:t xml:space="preserve">The “Cashbook” subview within the “Processing View” is dedicated to managing the cashbook for dealers, handling remittances from different dealers, and overseeing Dealer to Expert Remittances. This subview consists of key components for effective management: </w:t>
       </w:r>
     </w:p>
     <w:p>
@@ -6956,13 +6590,8 @@
         <w:t xml:space="preserve">Transaction Filter: </w:t>
       </w:r>
       <w:r>
-        <w:t xml:space="preserve">Choose the date interval and transaction type to filter the displayed </w:t>
-      </w:r>
-      <w:proofErr w:type="gramStart"/>
-      <w:r>
-        <w:t>transactions</w:t>
-      </w:r>
-      <w:proofErr w:type="gramEnd"/>
+        <w:t>Choose the date interval and transaction type to filter the displayed transactions</w:t>
+      </w:r>
     </w:p>
     <w:p>
       <w:pPr>
@@ -7266,15 +6895,7 @@
         <w:ind w:left="0" w:firstLine="0"/>
       </w:pPr>
       <w:r>
-        <w:t xml:space="preserve">The “Transactions” subview within the “Suppliers Management” view </w:t>
-      </w:r>
-      <w:proofErr w:type="gramStart"/>
-      <w:r>
-        <w:t>is designed</w:t>
-      </w:r>
-      <w:proofErr w:type="gramEnd"/>
-      <w:r>
-        <w:t xml:space="preserve"> to manage transactions for suppliers. This subview consists of two main components: The top grid and the transactions table. </w:t>
+        <w:t xml:space="preserve">The “Transactions” subview within the “Suppliers Management” view is designed to manage transactions for suppliers. This subview consists of two main components: The top grid and the transactions table. </w:t>
       </w:r>
     </w:p>
     <w:p>
@@ -7739,11 +7360,9 @@
           <w:numId w:val="30"/>
         </w:numPr>
       </w:pPr>
-      <w:proofErr w:type="gramStart"/>
       <w:r>
         <w:t>User Name</w:t>
       </w:r>
-      <w:proofErr w:type="gramEnd"/>
     </w:p>
     <w:p>
       <w:pPr>
@@ -7876,15 +7495,7 @@
         <w:t xml:space="preserve">Transaction Filter: </w:t>
       </w:r>
       <w:r>
-        <w:t xml:space="preserve">Choose the date interval, </w:t>
-      </w:r>
-      <w:proofErr w:type="gramStart"/>
-      <w:r>
-        <w:t>supplier</w:t>
-      </w:r>
-      <w:proofErr w:type="gramEnd"/>
-      <w:r>
-        <w:t xml:space="preserve"> and other options to filter transactions. </w:t>
+        <w:t xml:space="preserve">Choose the date interval, supplier and other options to filter transactions. </w:t>
       </w:r>
     </w:p>
     <w:p>
@@ -8246,23 +7857,7 @@
         <w:ind w:left="360" w:firstLine="0"/>
       </w:pPr>
       <w:r>
-        <w:t xml:space="preserve">The “Remittance” subview within the “Suppliers Management” view is designed to </w:t>
-      </w:r>
-      <w:proofErr w:type="gramStart"/>
-      <w:r>
-        <w:t>handle</w:t>
-      </w:r>
-      <w:proofErr w:type="gramEnd"/>
-      <w:r>
-        <w:t xml:space="preserve"> remittances for suppliers. This subview consists of </w:t>
-      </w:r>
-      <w:proofErr w:type="gramStart"/>
-      <w:r>
-        <w:t>several</w:t>
-      </w:r>
-      <w:proofErr w:type="gramEnd"/>
-      <w:r>
-        <w:t xml:space="preserve"> components, including the “Details” Grid, “Remittance Setup” grid, and the “Supplier Remittance Summary” output table. </w:t>
+        <w:t xml:space="preserve">The “Remittance” subview within the “Suppliers Management” view is designed to handle remittances for suppliers. This subview consists of several components, including the “Details” Grid, “Remittance Setup” grid, and the “Supplier Remittance Summary” output table. </w:t>
       </w:r>
     </w:p>
     <w:p>
@@ -8743,15 +8338,7 @@
         </w:numPr>
       </w:pPr>
       <w:r>
-        <w:t xml:space="preserve">Processing View – </w:t>
-      </w:r>
-      <w:proofErr w:type="gramStart"/>
-      <w:r>
-        <w:t>Cashbook(</w:t>
-      </w:r>
-      <w:proofErr w:type="gramEnd"/>
-      <w:r>
-        <w:t xml:space="preserve">Suppliers) </w:t>
+        <w:t xml:space="preserve">Processing View – Cashbook(Suppliers) </w:t>
       </w:r>
     </w:p>
     <w:p>
@@ -8867,23 +8454,7 @@
         <w:ind w:left="720" w:firstLine="0"/>
       </w:pPr>
       <w:r>
-        <w:t>The “</w:t>
-      </w:r>
-      <w:proofErr w:type="gramStart"/>
-      <w:r>
-        <w:t>Cashbook(</w:t>
-      </w:r>
-      <w:proofErr w:type="gramEnd"/>
-      <w:r>
-        <w:t xml:space="preserve">Suppliers)” subview within the “Processing View” is dedicated to managing the cashbook for suppliers. This subview mirrors the functionality of the </w:t>
-      </w:r>
-      <w:proofErr w:type="gramStart"/>
-      <w:r>
-        <w:t>Cashbook(</w:t>
-      </w:r>
-      <w:proofErr w:type="gramEnd"/>
-      <w:r>
-        <w:t>Dealers) view and consists of several key components, including the “Transaction Filter” grid, “Remittance options” grid, and various output tables.</w:t>
+        <w:t>The “Cashbook(Suppliers)” subview within the “Processing View” is dedicated to managing the cashbook for suppliers. This subview mirrors the functionality of the Cashbook(Dealers) view and consists of several key components, including the “Transaction Filter” grid, “Remittance options” grid, and various output tables.</w:t>
       </w:r>
     </w:p>
     <w:p>
@@ -8936,15 +8507,7 @@
         <w:t xml:space="preserve">Month Period Dropdown: </w:t>
       </w:r>
       <w:r>
-        <w:t xml:space="preserve">Choose the month period for which the month-end processing is </w:t>
-      </w:r>
-      <w:proofErr w:type="gramStart"/>
-      <w:r>
-        <w:t>being done</w:t>
-      </w:r>
-      <w:proofErr w:type="gramEnd"/>
-      <w:r>
-        <w:t xml:space="preserve">. </w:t>
+        <w:t xml:space="preserve">Choose the month period for which the month-end processing is being done. </w:t>
       </w:r>
     </w:p>
     <w:p>
@@ -9741,31 +9304,7 @@
         <w:ind w:left="720" w:firstLine="0"/>
       </w:pPr>
       <w:r>
-        <w:t xml:space="preserve">The “Claims Management” subview within the “Processing” view </w:t>
-      </w:r>
-      <w:proofErr w:type="gramStart"/>
-      <w:r>
-        <w:t>is dedicated</w:t>
-      </w:r>
-      <w:proofErr w:type="gramEnd"/>
-      <w:r>
-        <w:t xml:space="preserve"> to handling claims from suppliers to dealers. This subview comprises </w:t>
-      </w:r>
-      <w:proofErr w:type="gramStart"/>
-      <w:r>
-        <w:t>several</w:t>
-      </w:r>
-      <w:proofErr w:type="gramEnd"/>
-      <w:r>
-        <w:t xml:space="preserve"> key </w:t>
-      </w:r>
-      <w:proofErr w:type="gramStart"/>
-      <w:r>
-        <w:t>components.,</w:t>
-      </w:r>
-      <w:proofErr w:type="gramEnd"/>
-      <w:r>
-        <w:t xml:space="preserve"> including the “Transactions Filter” grid and the “Transactions” output table.</w:t>
+        <w:t>The “Claims Management” subview within the “Processing” view is dedicated to handling claims from suppliers to dealers. This subview comprises several key components., including the “Transactions Filter” grid and the “Transactions” output table.</w:t>
       </w:r>
     </w:p>
     <w:p>
@@ -9810,15 +9349,7 @@
         <w:t xml:space="preserve">Period Dropdown: </w:t>
       </w:r>
       <w:r>
-        <w:t xml:space="preserve">Choose the period for which the claims are </w:t>
-      </w:r>
-      <w:proofErr w:type="gramStart"/>
-      <w:r>
-        <w:t>being managed</w:t>
-      </w:r>
-      <w:proofErr w:type="gramEnd"/>
-      <w:r>
-        <w:t>.</w:t>
+        <w:t>Choose the period for which the claims are being managed.</w:t>
       </w:r>
     </w:p>
     <w:p>
@@ -9870,13 +9401,8 @@
         <w:t>Supplier dropdown:</w:t>
       </w:r>
       <w:r>
-        <w:t xml:space="preserve"> Select a supplier to filter claims for that specific </w:t>
-      </w:r>
-      <w:proofErr w:type="gramStart"/>
-      <w:r>
-        <w:t>supplier</w:t>
-      </w:r>
-      <w:proofErr w:type="gramEnd"/>
+        <w:t xml:space="preserve"> Select a supplier to filter claims for that specific supplier</w:t>
+      </w:r>
     </w:p>
     <w:p>
       <w:pPr>
@@ -10506,23 +10032,7 @@
     <w:p/>
     <w:p>
       <w:r>
-        <w:t xml:space="preserve">The “Adjustments – Dealers” subview within the “Processing” view </w:t>
-      </w:r>
-      <w:proofErr w:type="gramStart"/>
-      <w:r>
-        <w:t>is designed</w:t>
-      </w:r>
-      <w:proofErr w:type="gramEnd"/>
-      <w:r>
-        <w:t xml:space="preserve"> to manage adjustments for dealers. This subview comprises </w:t>
-      </w:r>
-      <w:proofErr w:type="gramStart"/>
-      <w:r>
-        <w:t>several</w:t>
-      </w:r>
-      <w:proofErr w:type="gramEnd"/>
-      <w:r>
-        <w:t xml:space="preserve"> key components, including the “Dealer Adjustment Filter” grid and the “Dealer Adjustments” output table. </w:t>
+        <w:t xml:space="preserve">The “Adjustments – Dealers” subview within the “Processing” view is designed to manage adjustments for dealers. This subview comprises several key components, including the “Dealer Adjustment Filter” grid and the “Dealer Adjustments” output table. </w:t>
       </w:r>
     </w:p>
     <w:p>
@@ -10569,15 +10079,7 @@
         <w:t xml:space="preserve">Dealer dropdown: </w:t>
       </w:r>
       <w:r>
-        <w:t xml:space="preserve">Choose a dealer for whom adjustments are </w:t>
-      </w:r>
-      <w:proofErr w:type="gramStart"/>
-      <w:r>
-        <w:t>being managed</w:t>
-      </w:r>
-      <w:proofErr w:type="gramEnd"/>
-      <w:r>
-        <w:t>.</w:t>
+        <w:t>Choose a dealer for whom adjustments are being managed.</w:t>
       </w:r>
     </w:p>
     <w:p>
@@ -11271,15 +10773,7 @@
     <w:p/>
     <w:p>
       <w:r>
-        <w:t xml:space="preserve">The “Adjustments – Suppliers” subview within the “Processing” view mirrors the structure and functionality of the “Adjustments – Dealers” subview. It </w:t>
-      </w:r>
-      <w:proofErr w:type="gramStart"/>
-      <w:r>
-        <w:t>is designed</w:t>
-      </w:r>
-      <w:proofErr w:type="gramEnd"/>
-      <w:r>
-        <w:t xml:space="preserve"> to manage </w:t>
+        <w:t xml:space="preserve">The “Adjustments – Suppliers” subview within the “Processing” view mirrors the structure and functionality of the “Adjustments – Dealers” subview. It is designed to manage </w:t>
       </w:r>
       <w:r>
         <w:t>adjustments</w:t>
@@ -11288,15 +10782,7 @@
         <w:t xml:space="preserve"> for suppliers. </w:t>
       </w:r>
       <w:r>
-        <w:t xml:space="preserve">This subview comprises </w:t>
-      </w:r>
-      <w:proofErr w:type="gramStart"/>
-      <w:r>
-        <w:t>several</w:t>
-      </w:r>
-      <w:proofErr w:type="gramEnd"/>
-      <w:r>
-        <w:t xml:space="preserve"> key components, including the “Supplier Adjustment Filter” grid and the “Supplier Adjustments” and “Dealer Adjustment” output tables.</w:t>
+        <w:t>This subview comprises several key components, including the “Supplier Adjustment Filter” grid and the “Supplier Adjustments” and “Dealer Adjustment” output tables.</w:t>
       </w:r>
     </w:p>
     <w:p>
@@ -11330,15 +10816,7 @@
         <w:t xml:space="preserve">Supplier dropdown: </w:t>
       </w:r>
       <w:r>
-        <w:t xml:space="preserve">Choose a supplier for whom adjustments are </w:t>
-      </w:r>
-      <w:proofErr w:type="gramStart"/>
-      <w:r>
-        <w:t>being managed</w:t>
-      </w:r>
-      <w:proofErr w:type="gramEnd"/>
-      <w:r>
-        <w:t>.</w:t>
+        <w:t>Choose a supplier for whom adjustments are being managed.</w:t>
       </w:r>
     </w:p>
     <w:p>
@@ -12248,23 +11726,7 @@
       </w:r>
       <w:proofErr w:type="spellEnd"/>
       <w:r>
-        <w:t xml:space="preserve">: </w:t>
-      </w:r>
-      <w:proofErr w:type="gramStart"/>
-      <w:r>
-        <w:t>“ Dealers</w:t>
-      </w:r>
-      <w:proofErr w:type="gramEnd"/>
-      <w:r>
-        <w:t xml:space="preserve">” and “Suppliers”. Each subview has a “Details grid at the top, an output </w:t>
-      </w:r>
-      <w:proofErr w:type="gramStart"/>
-      <w:r>
-        <w:t>table</w:t>
-      </w:r>
-      <w:proofErr w:type="gramEnd"/>
-      <w:r>
-        <w:t xml:space="preserve"> and sub-columns for detailed information. </w:t>
+        <w:t xml:space="preserve">: “ Dealers” and “Suppliers”. Each subview has a “Details grid at the top, an output table and sub-columns for detailed information. </w:t>
       </w:r>
     </w:p>
     <w:p>
@@ -14305,15 +13767,7 @@
         <w:t xml:space="preserve">Refresh: </w:t>
       </w:r>
       <w:r>
-        <w:t xml:space="preserve">Update the data displayed in the historical </w:t>
-      </w:r>
-      <w:proofErr w:type="gramStart"/>
-      <w:r>
-        <w:t>adjustments</w:t>
-      </w:r>
-      <w:proofErr w:type="gramEnd"/>
-      <w:r>
-        <w:t xml:space="preserve"> tables.</w:t>
+        <w:t>Update the data displayed in the historical adjustments tables.</w:t>
       </w:r>
     </w:p>
     <w:p>
@@ -14547,17 +14001,2237 @@
         <w:tabs>
           <w:tab w:val="left" w:pos="1260"/>
         </w:tabs>
-        <w:rPr>
-          <w:b/>
-          <w:bCs/>
-        </w:rPr>
-      </w:pPr>
-      <w:r>
-        <w:rPr>
-          <w:b/>
-          <w:bCs/>
-        </w:rPr>
-        <w:tab/>
+        <w:ind w:left="0" w:firstLine="0"/>
+        <w:rPr>
+          <w:b/>
+          <w:bCs/>
+        </w:rPr>
+      </w:pPr>
+    </w:p>
+    <w:p>
+      <w:pPr>
+        <w:tabs>
+          <w:tab w:val="left" w:pos="1260"/>
+        </w:tabs>
+        <w:ind w:left="0" w:firstLine="0"/>
+        <w:rPr>
+          <w:b/>
+          <w:bCs/>
+        </w:rPr>
+      </w:pPr>
+    </w:p>
+    <w:p>
+      <w:pPr>
+        <w:pStyle w:val="Heading3"/>
+        <w:numPr>
+          <w:ilvl w:val="1"/>
+          <w:numId w:val="2"/>
+        </w:numPr>
+      </w:pPr>
+      <w:r>
+        <w:lastRenderedPageBreak/>
+        <w:t>Housekeeping</w:t>
+      </w:r>
+      <w:r>
+        <w:t xml:space="preserve"> Section</w:t>
+      </w:r>
+    </w:p>
+    <w:p>
+      <w:pPr>
+        <w:rPr>
+          <w:b/>
+          <w:bCs/>
+        </w:rPr>
+      </w:pPr>
+      <w:r>
+        <w:rPr>
+          <w:b/>
+          <w:bCs/>
+        </w:rPr>
+        <w:t>Overview of the section</w:t>
+      </w:r>
+    </w:p>
+    <w:p>
+      <w:r>
+        <w:t xml:space="preserve">The “Housekeeping” section in the Month-End Application is a comprehensive section encompassing various views, including Admin, Supplier Account Codes, Access Control, Invoice Comments, Claim Reasons, Template, Top Dealers, and Top Suppliers. Within these views, users can efficiently manage crucial details related to administrators, supplier account codes, access controls, invoice comments, claim reasons, templates, and gain valuable insights through top dealers and suppliers’ performance metrics. The “Housekeeping” section serves as a centralized management and strategic decision-making across multiple facets of the system. </w:t>
+      </w:r>
+    </w:p>
+    <w:p/>
+    <w:p>
+      <w:pPr>
+        <w:pStyle w:val="Heading3"/>
+        <w:numPr>
+          <w:ilvl w:val="2"/>
+          <w:numId w:val="2"/>
+        </w:numPr>
+      </w:pPr>
+      <w:r>
+        <w:t xml:space="preserve">Housekeeping – Admin </w:t>
+      </w:r>
+    </w:p>
+    <w:p>
+      <w:pPr>
+        <w:rPr>
+          <w:b/>
+          <w:bCs/>
+        </w:rPr>
+      </w:pPr>
+      <w:r>
+        <w:rPr>
+          <w:b/>
+          <w:bCs/>
+        </w:rPr>
+        <w:t>Overview of Admin view</w:t>
+      </w:r>
+    </w:p>
+    <w:p>
+      <w:r>
+        <w:t xml:space="preserve">The “Admin” view in the Housekeeping section is a multifaceted module with four distinct </w:t>
+      </w:r>
+      <w:proofErr w:type="spellStart"/>
+      <w:r>
+        <w:t>subviews</w:t>
+      </w:r>
+      <w:proofErr w:type="spellEnd"/>
+      <w:r>
+        <w:t xml:space="preserve">: Suppliers, Dealers, Dealer Accounts, and Locking. In the “Suppliers” subview, users can access comprehensive information about suppliers, including details such as email addresses, telephone numbers, brand descriptions, branch codes, and accepted payment methods. The “Dealers” subview provides insights into dealer specifics, showcasing dealer references, names, system suspensions status, and whether the cashbook is remittable. Moving to the “Dealer Accounts’ subview, users can review crucial financial details such as account numbers, account descriptions, supplier references, and default rebate information. The “Locking” subview offers an overview of the locking status between dealers and suppliers, ensuring users can efficiently manage and monitor the business processes that needs to follow. </w:t>
+      </w:r>
+    </w:p>
+    <w:p>
+      <w:pPr>
+        <w:pStyle w:val="ListParagraph"/>
+        <w:numPr>
+          <w:ilvl w:val="3"/>
+          <w:numId w:val="2"/>
+        </w:numPr>
+        <w:rPr>
+          <w:b/>
+          <w:bCs/>
+        </w:rPr>
+      </w:pPr>
+      <w:r>
+        <w:rPr>
+          <w:b/>
+          <w:bCs/>
+        </w:rPr>
+        <w:drawing>
+          <wp:anchor distT="0" distB="0" distL="114300" distR="114300" simplePos="0" relativeHeight="251724800" behindDoc="1" locked="0" layoutInCell="1" allowOverlap="1" wp14:anchorId="5B87B34A" wp14:editId="39836E50">
+            <wp:simplePos x="0" y="0"/>
+            <wp:positionH relativeFrom="margin">
+              <wp:posOffset>-749300</wp:posOffset>
+            </wp:positionH>
+            <wp:positionV relativeFrom="paragraph">
+              <wp:posOffset>276225</wp:posOffset>
+            </wp:positionV>
+            <wp:extent cx="7414895" cy="2065250"/>
+            <wp:effectExtent l="0" t="0" r="0" b="0"/>
+            <wp:wrapNone/>
+            <wp:docPr id="1964106520" name="Picture 1" descr="A screenshot of a computer&#10;&#10;Description automatically generated"/>
+            <wp:cNvGraphicFramePr>
+              <a:graphicFrameLocks xmlns:a="http://schemas.openxmlformats.org/drawingml/2006/main" noChangeAspect="1"/>
+            </wp:cNvGraphicFramePr>
+            <a:graphic xmlns:a="http://schemas.openxmlformats.org/drawingml/2006/main">
+              <a:graphicData uri="http://schemas.openxmlformats.org/drawingml/2006/picture">
+                <pic:pic xmlns:pic="http://schemas.openxmlformats.org/drawingml/2006/picture">
+                  <pic:nvPicPr>
+                    <pic:cNvPr id="1964106520" name="Picture 1" descr="A screenshot of a computer&#10;&#10;Description automatically generated"/>
+                    <pic:cNvPicPr/>
+                  </pic:nvPicPr>
+                  <pic:blipFill>
+                    <a:blip r:embed="rId37"/>
+                    <a:stretch>
+                      <a:fillRect/>
+                    </a:stretch>
+                  </pic:blipFill>
+                  <pic:spPr>
+                    <a:xfrm>
+                      <a:off x="0" y="0"/>
+                      <a:ext cx="7414895" cy="2065250"/>
+                    </a:xfrm>
+                    <a:prstGeom prst="rect">
+                      <a:avLst/>
+                    </a:prstGeom>
+                  </pic:spPr>
+                </pic:pic>
+              </a:graphicData>
+            </a:graphic>
+            <wp14:sizeRelH relativeFrom="margin">
+              <wp14:pctWidth>0</wp14:pctWidth>
+            </wp14:sizeRelH>
+            <wp14:sizeRelV relativeFrom="margin">
+              <wp14:pctHeight>0</wp14:pctHeight>
+            </wp14:sizeRelV>
+          </wp:anchor>
+        </w:drawing>
+      </w:r>
+      <w:r>
+        <w:rPr>
+          <w:b/>
+          <w:bCs/>
+        </w:rPr>
+        <w:t xml:space="preserve">Housekeeping – Admin </w:t>
+      </w:r>
+      <w:r>
+        <w:rPr>
+          <w:b/>
+          <w:bCs/>
+        </w:rPr>
+        <w:t>–</w:t>
+      </w:r>
+      <w:r>
+        <w:rPr>
+          <w:b/>
+          <w:bCs/>
+        </w:rPr>
+        <w:t xml:space="preserve"> Suppliers</w:t>
+      </w:r>
+    </w:p>
+    <w:p>
+      <w:pPr>
+        <w:tabs>
+          <w:tab w:val="left" w:pos="1260"/>
+        </w:tabs>
+        <w:ind w:left="0" w:firstLine="0"/>
+        <w:rPr>
+          <w:b/>
+          <w:bCs/>
+        </w:rPr>
+      </w:pPr>
+    </w:p>
+    <w:p>
+      <w:pPr>
+        <w:rPr>
+          <w:b/>
+          <w:bCs/>
+        </w:rPr>
+      </w:pPr>
+      <w:r>
+        <w:rPr>
+          <w:b/>
+          <w:bCs/>
+        </w:rPr>
+        <w:drawing>
+          <wp:anchor distT="0" distB="0" distL="114300" distR="114300" simplePos="0" relativeHeight="251726848" behindDoc="1" locked="0" layoutInCell="1" allowOverlap="1" wp14:anchorId="500807D2" wp14:editId="32505544">
+            <wp:simplePos x="0" y="0"/>
+            <wp:positionH relativeFrom="margin">
+              <wp:posOffset>-6350</wp:posOffset>
+            </wp:positionH>
+            <wp:positionV relativeFrom="paragraph">
+              <wp:posOffset>1901825</wp:posOffset>
+            </wp:positionV>
+            <wp:extent cx="5943600" cy="1311910"/>
+            <wp:effectExtent l="0" t="0" r="0" b="2540"/>
+            <wp:wrapNone/>
+            <wp:docPr id="1915752761" name="Picture 1" descr="A screenshot of a computer"/>
+            <wp:cNvGraphicFramePr>
+              <a:graphicFrameLocks xmlns:a="http://schemas.openxmlformats.org/drawingml/2006/main" noChangeAspect="1"/>
+            </wp:cNvGraphicFramePr>
+            <a:graphic xmlns:a="http://schemas.openxmlformats.org/drawingml/2006/main">
+              <a:graphicData uri="http://schemas.openxmlformats.org/drawingml/2006/picture">
+                <pic:pic xmlns:pic="http://schemas.openxmlformats.org/drawingml/2006/picture">
+                  <pic:nvPicPr>
+                    <pic:cNvPr id="1915752761" name="Picture 1" descr="A screenshot of a computer"/>
+                    <pic:cNvPicPr/>
+                  </pic:nvPicPr>
+                  <pic:blipFill>
+                    <a:blip r:embed="rId38"/>
+                    <a:stretch>
+                      <a:fillRect/>
+                    </a:stretch>
+                  </pic:blipFill>
+                  <pic:spPr>
+                    <a:xfrm>
+                      <a:off x="0" y="0"/>
+                      <a:ext cx="5943600" cy="1311910"/>
+                    </a:xfrm>
+                    <a:prstGeom prst="rect">
+                      <a:avLst/>
+                    </a:prstGeom>
+                  </pic:spPr>
+                </pic:pic>
+              </a:graphicData>
+            </a:graphic>
+          </wp:anchor>
+        </w:drawing>
+      </w:r>
+      <w:r>
+        <w:rPr>
+          <w:b/>
+          <w:bCs/>
+        </w:rPr>
+        <w:br w:type="page"/>
+      </w:r>
+    </w:p>
+    <w:p>
+      <w:pPr>
+        <w:rPr>
+          <w:b/>
+          <w:bCs/>
+        </w:rPr>
+      </w:pPr>
+      <w:r>
+        <w:rPr>
+          <w:b/>
+          <w:bCs/>
+        </w:rPr>
+        <w:lastRenderedPageBreak/>
+        <w:t>Overview of Suppliers view</w:t>
+      </w:r>
+    </w:p>
+    <w:p>
+      <w:pPr>
+        <w:ind w:left="0" w:firstLine="0"/>
+      </w:pPr>
+      <w:r>
+        <w:t xml:space="preserve">The “Suppliers” subview within the “Admin” view of the “Housekeeping” section is a powerful tool for managing essential supplier information. Users can effortlessly navigate through different functionalities provided in this subview. </w:t>
+      </w:r>
+    </w:p>
+    <w:p>
+      <w:pPr>
+        <w:rPr>
+          <w:b/>
+          <w:bCs/>
+        </w:rPr>
+      </w:pPr>
+      <w:r>
+        <w:rPr>
+          <w:b/>
+          <w:bCs/>
+        </w:rPr>
+        <w:t>Main Output Table</w:t>
+      </w:r>
+    </w:p>
+    <w:p>
+      <w:r>
+        <w:t xml:space="preserve">The main output table displays comprehensive details about suppliers, key columns include Supplier Ref, Supplier, Controller, Payable Control, Total Disc, Head Office Contact, Tel, Fax, Brand Description, E-mail, and various checkboxes indicating the supplier’s status (Active, System Suspended, Exists in System). Entries are color-coded for easy identification: Red for suppliers not in the system, yellow for system suspended, White for active, and Grey for deactivated suppliers. </w:t>
+      </w:r>
+    </w:p>
+    <w:p>
+      <w:pPr>
+        <w:rPr>
+          <w:b/>
+          <w:bCs/>
+        </w:rPr>
+      </w:pPr>
+      <w:r>
+        <w:rPr>
+          <w:b/>
+          <w:bCs/>
+        </w:rPr>
+        <w:t>Supplier Discount Details</w:t>
+      </w:r>
+    </w:p>
+    <w:p>
+      <w:r>
+        <w:t xml:space="preserve">Beneath the main table, the “Supplier Discount for [Supplier Ref]” output table provides insights into Discount Type, Additional Allowance, Current Discount, Pending Period, Pending Discount, and Pending Discount Approved. Users can take advantage of action buttons like Insert, Delete, Cancel, Print, and Export for efficient management. </w:t>
+      </w:r>
+    </w:p>
+    <w:p>
+      <w:pPr>
+        <w:rPr>
+          <w:b/>
+          <w:bCs/>
+        </w:rPr>
+      </w:pPr>
+      <w:r>
+        <w:rPr>
+          <w:b/>
+          <w:bCs/>
+        </w:rPr>
+        <w:t>Additional Actions</w:t>
+      </w:r>
+    </w:p>
+    <w:p>
+      <w:r>
+        <w:t xml:space="preserve">On the right side of the Supplier Discount table, three buttons-Import Supplier, Link Pay Codes, and Approve Discounts-offer additional functionalities. The “Bank Details” grid displays crucial financial information, including Bank, Account Holder, Account Number, Branch Code, Account Type, and Reference, with an “Authorize Change” button for streamlined authorization processes. </w:t>
+      </w:r>
+    </w:p>
+    <w:p>
+      <w:pPr>
+        <w:rPr>
+          <w:b/>
+          <w:bCs/>
+        </w:rPr>
+      </w:pPr>
+      <w:r>
+        <w:rPr>
+          <w:b/>
+          <w:bCs/>
+        </w:rPr>
+        <w:t xml:space="preserve">Interaction and Navigation </w:t>
+      </w:r>
+    </w:p>
+    <w:p>
+      <w:r>
+        <w:t xml:space="preserve">Users can efficiently interact with supplier data through color-coded entries, action buttons, and additional functionalities. The tab section at the top allows seamless navigation between different </w:t>
+      </w:r>
+      <w:proofErr w:type="spellStart"/>
+      <w:r>
+        <w:t>subviews</w:t>
+      </w:r>
+      <w:proofErr w:type="spellEnd"/>
+      <w:r>
+        <w:t xml:space="preserve"> within the “Admin” view. </w:t>
+      </w:r>
+    </w:p>
+    <w:p>
+      <w:pPr>
+        <w:pStyle w:val="ListParagraph"/>
+        <w:numPr>
+          <w:ilvl w:val="3"/>
+          <w:numId w:val="2"/>
+        </w:numPr>
+        <w:rPr>
+          <w:b/>
+          <w:bCs/>
+        </w:rPr>
+      </w:pPr>
+      <w:r>
+        <w:drawing>
+          <wp:anchor distT="0" distB="0" distL="114300" distR="114300" simplePos="0" relativeHeight="251728896" behindDoc="1" locked="0" layoutInCell="1" allowOverlap="1" wp14:anchorId="38A7B347" wp14:editId="515F9307">
+            <wp:simplePos x="0" y="0"/>
+            <wp:positionH relativeFrom="margin">
+              <wp:posOffset>57150</wp:posOffset>
+            </wp:positionH>
+            <wp:positionV relativeFrom="paragraph">
+              <wp:posOffset>225425</wp:posOffset>
+            </wp:positionV>
+            <wp:extent cx="5384800" cy="3221100"/>
+            <wp:effectExtent l="0" t="0" r="6350" b="0"/>
+            <wp:wrapNone/>
+            <wp:docPr id="329175120" name="Picture 1"/>
+            <wp:cNvGraphicFramePr>
+              <a:graphicFrameLocks xmlns:a="http://schemas.openxmlformats.org/drawingml/2006/main" noChangeAspect="1"/>
+            </wp:cNvGraphicFramePr>
+            <a:graphic xmlns:a="http://schemas.openxmlformats.org/drawingml/2006/main">
+              <a:graphicData uri="http://schemas.openxmlformats.org/drawingml/2006/picture">
+                <pic:pic xmlns:pic="http://schemas.openxmlformats.org/drawingml/2006/picture">
+                  <pic:nvPicPr>
+                    <pic:cNvPr id="329175120" name=""/>
+                    <pic:cNvPicPr/>
+                  </pic:nvPicPr>
+                  <pic:blipFill>
+                    <a:blip r:embed="rId39"/>
+                    <a:stretch>
+                      <a:fillRect/>
+                    </a:stretch>
+                  </pic:blipFill>
+                  <pic:spPr>
+                    <a:xfrm>
+                      <a:off x="0" y="0"/>
+                      <a:ext cx="5384800" cy="3221100"/>
+                    </a:xfrm>
+                    <a:prstGeom prst="rect">
+                      <a:avLst/>
+                    </a:prstGeom>
+                  </pic:spPr>
+                </pic:pic>
+              </a:graphicData>
+            </a:graphic>
+            <wp14:sizeRelH relativeFrom="margin">
+              <wp14:pctWidth>0</wp14:pctWidth>
+            </wp14:sizeRelH>
+            <wp14:sizeRelV relativeFrom="margin">
+              <wp14:pctHeight>0</wp14:pctHeight>
+            </wp14:sizeRelV>
+          </wp:anchor>
+        </w:drawing>
+      </w:r>
+      <w:r>
+        <w:rPr>
+          <w:b/>
+          <w:bCs/>
+        </w:rPr>
+        <w:t>Housekeeping – Admin – Dealers</w:t>
+      </w:r>
+    </w:p>
+    <w:p>
+      <w:pPr>
+        <w:ind w:left="0" w:firstLine="0"/>
+        <w:rPr>
+          <w:b/>
+          <w:bCs/>
+        </w:rPr>
+      </w:pPr>
+    </w:p>
+    <w:p>
+      <w:pPr>
+        <w:ind w:left="0" w:firstLine="0"/>
+      </w:pPr>
+    </w:p>
+    <w:p/>
+    <w:p>
+      <w:pPr>
+        <w:ind w:left="0" w:firstLine="0"/>
+        <w:rPr>
+          <w:b/>
+          <w:bCs/>
+        </w:rPr>
+      </w:pPr>
+    </w:p>
+    <w:p>
+      <w:pPr>
+        <w:ind w:left="0" w:firstLine="0"/>
+      </w:pPr>
+    </w:p>
+    <w:p>
+      <w:pPr>
+        <w:ind w:left="0" w:firstLine="0"/>
+      </w:pPr>
+    </w:p>
+    <w:p>
+      <w:pPr>
+        <w:ind w:left="0" w:firstLine="0"/>
+      </w:pPr>
+    </w:p>
+    <w:p>
+      <w:pPr>
+        <w:ind w:left="0" w:firstLine="0"/>
+      </w:pPr>
+    </w:p>
+    <w:p>
+      <w:pPr>
+        <w:ind w:left="0" w:firstLine="0"/>
+      </w:pPr>
+    </w:p>
+    <w:p>
+      <w:pPr>
+        <w:ind w:left="0" w:firstLine="0"/>
+      </w:pPr>
+    </w:p>
+    <w:p>
+      <w:pPr>
+        <w:ind w:left="0" w:firstLine="0"/>
+        <w:rPr>
+          <w:b/>
+          <w:bCs/>
+        </w:rPr>
+      </w:pPr>
+      <w:r>
+        <w:rPr>
+          <w:b/>
+          <w:bCs/>
+        </w:rPr>
+        <w:lastRenderedPageBreak/>
+        <w:t>Overview of Housekeeping – Admin – Dealers</w:t>
+      </w:r>
+    </w:p>
+    <w:p>
+      <w:pPr>
+        <w:ind w:left="0" w:firstLine="0"/>
+      </w:pPr>
+      <w:r>
+        <w:t xml:space="preserve">The “Dealers” subview within the “Admin” view of the “Housekeeping” section provides a detailed overview of dealer-related information. Users can efficiently manage and navigate through key details associated with dealers. </w:t>
+      </w:r>
+    </w:p>
+    <w:p>
+      <w:pPr>
+        <w:ind w:left="0" w:firstLine="0"/>
+        <w:rPr>
+          <w:b/>
+          <w:bCs/>
+        </w:rPr>
+      </w:pPr>
+      <w:r>
+        <w:rPr>
+          <w:b/>
+          <w:bCs/>
+        </w:rPr>
+        <w:t>Main Output Table</w:t>
+      </w:r>
+    </w:p>
+    <w:p>
+      <w:pPr>
+        <w:ind w:left="0" w:firstLine="0"/>
+      </w:pPr>
+      <w:r>
+        <w:t>The main output table consists of two sections: “Dealers” and “Remittance Setup”.</w:t>
+      </w:r>
+    </w:p>
+    <w:p>
+      <w:pPr>
+        <w:ind w:left="0" w:firstLine="0"/>
+        <w:rPr>
+          <w:b/>
+          <w:bCs/>
+        </w:rPr>
+      </w:pPr>
+      <w:r>
+        <w:rPr>
+          <w:b/>
+          <w:bCs/>
+        </w:rPr>
+        <w:t xml:space="preserve">Dealers </w:t>
+      </w:r>
+      <w:r>
+        <w:rPr>
+          <w:b/>
+          <w:bCs/>
+        </w:rPr>
+        <w:t xml:space="preserve">and Remittance Setup </w:t>
+      </w:r>
+      <w:r>
+        <w:rPr>
+          <w:b/>
+          <w:bCs/>
+        </w:rPr>
+        <w:t>Output Table</w:t>
+      </w:r>
+    </w:p>
+    <w:p>
+      <w:pPr>
+        <w:pStyle w:val="ListParagraph"/>
+        <w:numPr>
+          <w:ilvl w:val="0"/>
+          <w:numId w:val="13"/>
+        </w:numPr>
+        <w:rPr>
+          <w:b/>
+          <w:bCs/>
+        </w:rPr>
+      </w:pPr>
+      <w:r>
+        <w:rPr>
+          <w:b/>
+          <w:bCs/>
+        </w:rPr>
+        <w:t xml:space="preserve">Columns: </w:t>
+      </w:r>
+    </w:p>
+    <w:p>
+      <w:pPr>
+        <w:pStyle w:val="ListParagraph"/>
+        <w:numPr>
+          <w:ilvl w:val="0"/>
+          <w:numId w:val="48"/>
+        </w:numPr>
+      </w:pPr>
+      <w:r>
+        <w:t>Dealer Ref</w:t>
+      </w:r>
+    </w:p>
+    <w:p>
+      <w:pPr>
+        <w:pStyle w:val="ListParagraph"/>
+        <w:numPr>
+          <w:ilvl w:val="0"/>
+          <w:numId w:val="48"/>
+        </w:numPr>
+      </w:pPr>
+      <w:r>
+        <w:t>Dealer</w:t>
+      </w:r>
+    </w:p>
+    <w:p>
+      <w:pPr>
+        <w:pStyle w:val="ListParagraph"/>
+        <w:numPr>
+          <w:ilvl w:val="0"/>
+          <w:numId w:val="48"/>
+        </w:numPr>
+      </w:pPr>
+      <w:r>
+        <w:t>Controller</w:t>
+      </w:r>
+    </w:p>
+    <w:p>
+      <w:pPr>
+        <w:pStyle w:val="ListParagraph"/>
+        <w:numPr>
+          <w:ilvl w:val="0"/>
+          <w:numId w:val="48"/>
+        </w:numPr>
+      </w:pPr>
+      <w:r>
+        <w:t>Claims Controller</w:t>
+      </w:r>
+    </w:p>
+    <w:p>
+      <w:pPr>
+        <w:pStyle w:val="ListParagraph"/>
+        <w:numPr>
+          <w:ilvl w:val="0"/>
+          <w:numId w:val="48"/>
+        </w:numPr>
+      </w:pPr>
+      <w:r>
+        <w:t>Active (checkbox)</w:t>
+      </w:r>
+    </w:p>
+    <w:p>
+      <w:pPr>
+        <w:pStyle w:val="ListParagraph"/>
+        <w:numPr>
+          <w:ilvl w:val="0"/>
+          <w:numId w:val="48"/>
+        </w:numPr>
+      </w:pPr>
+      <w:r>
+        <w:t>System Suspended (checkbox)</w:t>
+      </w:r>
+    </w:p>
+    <w:p>
+      <w:pPr>
+        <w:pStyle w:val="ListParagraph"/>
+        <w:numPr>
+          <w:ilvl w:val="0"/>
+          <w:numId w:val="48"/>
+        </w:numPr>
+      </w:pPr>
+      <w:r>
+        <w:t>Exists In System (checkbox)</w:t>
+      </w:r>
+    </w:p>
+    <w:p>
+      <w:pPr>
+        <w:pStyle w:val="ListParagraph"/>
+        <w:numPr>
+          <w:ilvl w:val="0"/>
+          <w:numId w:val="48"/>
+        </w:numPr>
+      </w:pPr>
+      <w:r>
+        <w:t>Cashbook Remittable (checkbox)</w:t>
+      </w:r>
+    </w:p>
+    <w:p>
+      <w:pPr>
+        <w:pStyle w:val="ListParagraph"/>
+        <w:numPr>
+          <w:ilvl w:val="0"/>
+          <w:numId w:val="48"/>
+        </w:numPr>
+      </w:pPr>
+      <w:r>
+        <w:t xml:space="preserve">Discount Allowed Account Link (no longer in use) </w:t>
+      </w:r>
+    </w:p>
+    <w:p>
+      <w:pPr>
+        <w:pStyle w:val="ListParagraph"/>
+        <w:numPr>
+          <w:ilvl w:val="0"/>
+          <w:numId w:val="48"/>
+        </w:numPr>
+      </w:pPr>
+      <w:r>
+        <w:t>Remittance Email Address</w:t>
+      </w:r>
+    </w:p>
+    <w:p>
+      <w:pPr>
+        <w:pStyle w:val="ListParagraph"/>
+        <w:numPr>
+          <w:ilvl w:val="0"/>
+          <w:numId w:val="13"/>
+        </w:numPr>
+      </w:pPr>
+      <w:r>
+        <w:rPr>
+          <w:b/>
+          <w:bCs/>
+        </w:rPr>
+        <w:t>Entries in the table are color-coded for quick identification</w:t>
+      </w:r>
+      <w:r>
+        <w:t>:</w:t>
+      </w:r>
+    </w:p>
+    <w:p>
+      <w:pPr>
+        <w:pStyle w:val="ListParagraph"/>
+        <w:numPr>
+          <w:ilvl w:val="0"/>
+          <w:numId w:val="49"/>
+        </w:numPr>
+      </w:pPr>
+      <w:r>
+        <w:rPr>
+          <w:b/>
+          <w:bCs/>
+        </w:rPr>
+        <w:t xml:space="preserve">Red: </w:t>
+      </w:r>
+      <w:r>
+        <w:t>Dealer not in the system.</w:t>
+      </w:r>
+    </w:p>
+    <w:p>
+      <w:pPr>
+        <w:pStyle w:val="ListParagraph"/>
+        <w:numPr>
+          <w:ilvl w:val="0"/>
+          <w:numId w:val="49"/>
+        </w:numPr>
+      </w:pPr>
+      <w:r>
+        <w:rPr>
+          <w:b/>
+          <w:bCs/>
+        </w:rPr>
+        <w:t xml:space="preserve">Yellow: </w:t>
+      </w:r>
+      <w:r>
+        <w:t>System-suspended dealer.</w:t>
+      </w:r>
+    </w:p>
+    <w:p>
+      <w:pPr>
+        <w:pStyle w:val="ListParagraph"/>
+        <w:numPr>
+          <w:ilvl w:val="0"/>
+          <w:numId w:val="49"/>
+        </w:numPr>
+      </w:pPr>
+      <w:r>
+        <w:rPr>
+          <w:b/>
+          <w:bCs/>
+        </w:rPr>
+        <w:t>White:</w:t>
+      </w:r>
+      <w:r>
+        <w:t xml:space="preserve"> Active dealer.</w:t>
+      </w:r>
+    </w:p>
+    <w:p>
+      <w:pPr>
+        <w:pStyle w:val="ListParagraph"/>
+        <w:numPr>
+          <w:ilvl w:val="0"/>
+          <w:numId w:val="49"/>
+        </w:numPr>
+      </w:pPr>
+      <w:r>
+        <w:rPr>
+          <w:b/>
+          <w:bCs/>
+        </w:rPr>
+        <w:t>Grey:</w:t>
+      </w:r>
+      <w:r>
+        <w:t xml:space="preserve"> Deactivated dealer.</w:t>
+      </w:r>
+    </w:p>
+    <w:p>
+      <w:pPr>
+        <w:rPr>
+          <w:b/>
+          <w:bCs/>
+        </w:rPr>
+      </w:pPr>
+      <w:r>
+        <w:rPr>
+          <w:b/>
+          <w:bCs/>
+        </w:rPr>
+        <w:t>Importing Dealers</w:t>
+      </w:r>
+    </w:p>
+    <w:p>
+      <w:r>
+        <w:t>At the bottom of the view, users can find an “Import Dealer” button, facilitating the streamlined import of dealer-related data.</w:t>
+      </w:r>
+    </w:p>
+    <w:p>
+      <w:pPr>
+        <w:rPr>
+          <w:b/>
+          <w:bCs/>
+        </w:rPr>
+      </w:pPr>
+      <w:r>
+        <w:rPr>
+          <w:b/>
+          <w:bCs/>
+        </w:rPr>
+        <w:t>Action Buttons</w:t>
+      </w:r>
+    </w:p>
+    <w:p>
+      <w:r>
+        <w:t xml:space="preserve">The action buttons mentioned earlier – Insert, Edit, Delete, Save, Cancel, Refresh, Print, Export, Expand, and Collapse – apply to this subview as well, ensuring users have versatile tools for managing dealer data. </w:t>
+      </w:r>
+    </w:p>
+    <w:p>
+      <w:pPr>
+        <w:rPr>
+          <w:b/>
+          <w:bCs/>
+        </w:rPr>
+      </w:pPr>
+      <w:r>
+        <w:rPr>
+          <w:b/>
+          <w:bCs/>
+        </w:rPr>
+        <w:t>Interaction and Navigation</w:t>
+      </w:r>
+    </w:p>
+    <w:p>
+      <w:r>
+        <w:t xml:space="preserve">Users can efficiently interact with dealer-related data, leveraging color-coded entries, action buttons, and additional functionalities. The tab section at the top allows seamless navigation between different </w:t>
+      </w:r>
+      <w:proofErr w:type="spellStart"/>
+      <w:r>
+        <w:t>subviews</w:t>
+      </w:r>
+      <w:proofErr w:type="spellEnd"/>
+      <w:r>
+        <w:t xml:space="preserve"> within the “Admin” view. </w:t>
+      </w:r>
+    </w:p>
+    <w:p/>
+    <w:p/>
+    <w:p>
+      <w:pPr>
+        <w:pStyle w:val="ListParagraph"/>
+        <w:numPr>
+          <w:ilvl w:val="3"/>
+          <w:numId w:val="2"/>
+        </w:numPr>
+        <w:rPr>
+          <w:b/>
+          <w:bCs/>
+        </w:rPr>
+      </w:pPr>
+      <w:r>
+        <w:rPr>
+          <w:b/>
+          <w:bCs/>
+        </w:rPr>
+        <w:lastRenderedPageBreak/>
+        <w:t xml:space="preserve">Housekeeping – Admin – Dealer Accounts </w:t>
+      </w:r>
+    </w:p>
+    <w:p>
+      <w:pPr>
+        <w:rPr>
+          <w:b/>
+          <w:bCs/>
+        </w:rPr>
+      </w:pPr>
+      <w:r>
+        <w:rPr>
+          <w:b/>
+          <w:bCs/>
+        </w:rPr>
+        <w:drawing>
+          <wp:anchor distT="0" distB="0" distL="114300" distR="114300" simplePos="0" relativeHeight="251732992" behindDoc="1" locked="0" layoutInCell="1" allowOverlap="1" wp14:anchorId="79029035" wp14:editId="7263297A">
+            <wp:simplePos x="0" y="0"/>
+            <wp:positionH relativeFrom="column">
+              <wp:posOffset>0</wp:posOffset>
+            </wp:positionH>
+            <wp:positionV relativeFrom="paragraph">
+              <wp:posOffset>-635</wp:posOffset>
+            </wp:positionV>
+            <wp:extent cx="5661660" cy="8229600"/>
+            <wp:effectExtent l="0" t="0" r="0" b="0"/>
+            <wp:wrapNone/>
+            <wp:docPr id="1396003274" name="Picture 1396003274" descr="A screenshot of a computer"/>
+            <wp:cNvGraphicFramePr>
+              <a:graphicFrameLocks xmlns:a="http://schemas.openxmlformats.org/drawingml/2006/main" noChangeAspect="1"/>
+            </wp:cNvGraphicFramePr>
+            <a:graphic xmlns:a="http://schemas.openxmlformats.org/drawingml/2006/main">
+              <a:graphicData uri="http://schemas.openxmlformats.org/drawingml/2006/picture">
+                <pic:pic xmlns:pic="http://schemas.openxmlformats.org/drawingml/2006/picture">
+                  <pic:nvPicPr>
+                    <pic:cNvPr id="1929201359" name="Picture 1" descr="A screenshot of a computer"/>
+                    <pic:cNvPicPr/>
+                  </pic:nvPicPr>
+                  <pic:blipFill>
+                    <a:blip r:embed="rId40"/>
+                    <a:stretch>
+                      <a:fillRect/>
+                    </a:stretch>
+                  </pic:blipFill>
+                  <pic:spPr>
+                    <a:xfrm>
+                      <a:off x="0" y="0"/>
+                      <a:ext cx="5661660" cy="8229600"/>
+                    </a:xfrm>
+                    <a:prstGeom prst="rect">
+                      <a:avLst/>
+                    </a:prstGeom>
+                  </pic:spPr>
+                </pic:pic>
+              </a:graphicData>
+            </a:graphic>
+          </wp:anchor>
+        </w:drawing>
+      </w:r>
+    </w:p>
+    <w:p>
+      <w:pPr>
+        <w:rPr>
+          <w:b/>
+          <w:bCs/>
+        </w:rPr>
+      </w:pPr>
+    </w:p>
+    <w:p>
+      <w:pPr>
+        <w:ind w:left="0" w:firstLine="0"/>
+      </w:pPr>
+    </w:p>
+    <w:p>
+      <w:pPr>
+        <w:ind w:left="0" w:firstLine="0"/>
+      </w:pPr>
+    </w:p>
+    <w:p>
+      <w:pPr>
+        <w:ind w:left="0" w:firstLine="0"/>
+      </w:pPr>
+    </w:p>
+    <w:p>
+      <w:pPr>
+        <w:ind w:left="0" w:firstLine="0"/>
+        <w:rPr>
+          <w:b/>
+          <w:bCs/>
+        </w:rPr>
+      </w:pPr>
+    </w:p>
+    <w:p>
+      <w:pPr>
+        <w:rPr>
+          <w:b/>
+          <w:bCs/>
+        </w:rPr>
+      </w:pPr>
+      <w:r>
+        <w:rPr>
+          <w:b/>
+          <w:bCs/>
+        </w:rPr>
+        <w:br w:type="page"/>
+      </w:r>
+    </w:p>
+    <w:p>
+      <w:pPr>
+        <w:ind w:left="0" w:firstLine="0"/>
+        <w:rPr>
+          <w:b/>
+          <w:bCs/>
+        </w:rPr>
+      </w:pPr>
+      <w:r>
+        <w:rPr>
+          <w:b/>
+          <w:bCs/>
+        </w:rPr>
+        <w:lastRenderedPageBreak/>
+        <w:t>Overview</w:t>
+      </w:r>
+    </w:p>
+    <w:p>
+      <w:pPr>
+        <w:ind w:left="0" w:firstLine="0"/>
+      </w:pPr>
+      <w:r>
+        <w:t xml:space="preserve">The “Dealer accounts” subview within the “Admin” view of the “Housekeeping” section enables users to manage and navigate through crucial dealer account details. The color schema aids quick identification, with red indicating an account not in the system, yellow for a system-suspended account, and white for an active account. </w:t>
+      </w:r>
+    </w:p>
+    <w:p>
+      <w:pPr>
+        <w:ind w:left="0" w:firstLine="0"/>
+        <w:rPr>
+          <w:b/>
+          <w:bCs/>
+        </w:rPr>
+      </w:pPr>
+      <w:r>
+        <w:rPr>
+          <w:b/>
+          <w:bCs/>
+        </w:rPr>
+        <w:t xml:space="preserve">Main Output Table – Dealer Accounts for [Dealer] </w:t>
+      </w:r>
+    </w:p>
+    <w:p>
+      <w:pPr>
+        <w:pStyle w:val="ListParagraph"/>
+        <w:numPr>
+          <w:ilvl w:val="0"/>
+          <w:numId w:val="13"/>
+        </w:numPr>
+      </w:pPr>
+      <w:r>
+        <w:rPr>
+          <w:b/>
+          <w:bCs/>
+        </w:rPr>
+        <w:t xml:space="preserve">Columns: </w:t>
+      </w:r>
+    </w:p>
+    <w:p>
+      <w:pPr>
+        <w:pStyle w:val="ListParagraph"/>
+        <w:numPr>
+          <w:ilvl w:val="0"/>
+          <w:numId w:val="51"/>
+        </w:numPr>
+      </w:pPr>
+      <w:r>
+        <w:t>Account</w:t>
+      </w:r>
+    </w:p>
+    <w:p>
+      <w:pPr>
+        <w:pStyle w:val="ListParagraph"/>
+        <w:numPr>
+          <w:ilvl w:val="0"/>
+          <w:numId w:val="51"/>
+        </w:numPr>
+      </w:pPr>
+      <w:r>
+        <w:t>Account Description</w:t>
+      </w:r>
+    </w:p>
+    <w:p>
+      <w:pPr>
+        <w:pStyle w:val="ListParagraph"/>
+        <w:numPr>
+          <w:ilvl w:val="0"/>
+          <w:numId w:val="51"/>
+        </w:numPr>
+      </w:pPr>
+      <w:r>
+        <w:t>Supplier Ref</w:t>
+      </w:r>
+    </w:p>
+    <w:p>
+      <w:pPr>
+        <w:pStyle w:val="ListParagraph"/>
+        <w:numPr>
+          <w:ilvl w:val="0"/>
+          <w:numId w:val="51"/>
+        </w:numPr>
+      </w:pPr>
+      <w:r>
+        <w:t>Default Rebate</w:t>
+      </w:r>
+    </w:p>
+    <w:p>
+      <w:pPr>
+        <w:pStyle w:val="ListParagraph"/>
+        <w:numPr>
+          <w:ilvl w:val="0"/>
+          <w:numId w:val="51"/>
+        </w:numPr>
+      </w:pPr>
+      <w:r>
+        <w:t>Pending Period</w:t>
+      </w:r>
+    </w:p>
+    <w:p>
+      <w:pPr>
+        <w:pStyle w:val="ListParagraph"/>
+        <w:numPr>
+          <w:ilvl w:val="0"/>
+          <w:numId w:val="51"/>
+        </w:numPr>
+      </w:pPr>
+      <w:r>
+        <w:t>Pending Accrual Rebate</w:t>
+      </w:r>
+    </w:p>
+    <w:p>
+      <w:pPr>
+        <w:pStyle w:val="ListParagraph"/>
+        <w:numPr>
+          <w:ilvl w:val="0"/>
+          <w:numId w:val="51"/>
+        </w:numPr>
+      </w:pPr>
+      <w:r>
+        <w:t>Pending Rebate Approved (checkbox)</w:t>
+      </w:r>
+    </w:p>
+    <w:p>
+      <w:pPr>
+        <w:pStyle w:val="ListParagraph"/>
+        <w:numPr>
+          <w:ilvl w:val="0"/>
+          <w:numId w:val="51"/>
+        </w:numPr>
+      </w:pPr>
+      <w:r>
+        <w:t>System Suspended (checkbox)</w:t>
+      </w:r>
+    </w:p>
+    <w:p>
+      <w:pPr>
+        <w:pStyle w:val="ListParagraph"/>
+        <w:numPr>
+          <w:ilvl w:val="0"/>
+          <w:numId w:val="51"/>
+        </w:numPr>
+      </w:pPr>
+      <w:r>
+        <w:t>Exists In System (checkbox)</w:t>
+      </w:r>
+    </w:p>
+    <w:p>
+      <w:pPr>
+        <w:rPr>
+          <w:b/>
+          <w:bCs/>
+        </w:rPr>
+      </w:pPr>
+      <w:r>
+        <w:rPr>
+          <w:b/>
+          <w:bCs/>
+        </w:rPr>
+        <w:t>Dealer Grid</w:t>
+      </w:r>
+    </w:p>
+    <w:p>
+      <w:r>
+        <w:t xml:space="preserve">Located below the color schema, the “Dealer” grid offers functionalities for refining data: </w:t>
+      </w:r>
+    </w:p>
+    <w:p>
+      <w:pPr>
+        <w:pStyle w:val="ListParagraph"/>
+        <w:numPr>
+          <w:ilvl w:val="0"/>
+          <w:numId w:val="13"/>
+        </w:numPr>
+      </w:pPr>
+      <w:r>
+        <w:rPr>
+          <w:b/>
+          <w:bCs/>
+        </w:rPr>
+        <w:t xml:space="preserve">Dealer Dropdown: </w:t>
+      </w:r>
+      <w:r>
+        <w:t>Select a dealer to filter data.</w:t>
+      </w:r>
+    </w:p>
+    <w:p>
+      <w:pPr>
+        <w:pStyle w:val="ListParagraph"/>
+        <w:numPr>
+          <w:ilvl w:val="0"/>
+          <w:numId w:val="13"/>
+        </w:numPr>
+      </w:pPr>
+      <w:r>
+        <w:rPr>
+          <w:b/>
+          <w:bCs/>
+        </w:rPr>
+        <w:t>Refresh Button:</w:t>
+      </w:r>
+      <w:r>
+        <w:t xml:space="preserve"> Update the dealer dropdown list.</w:t>
+      </w:r>
+    </w:p>
+    <w:p>
+      <w:pPr>
+        <w:pStyle w:val="ListParagraph"/>
+        <w:numPr>
+          <w:ilvl w:val="0"/>
+          <w:numId w:val="13"/>
+        </w:numPr>
+      </w:pPr>
+      <w:r>
+        <w:rPr>
+          <w:b/>
+          <w:bCs/>
+        </w:rPr>
+        <w:t>Show Suspended Accounts Button:</w:t>
+      </w:r>
+      <w:r>
+        <w:t xml:space="preserve"> Display suspended accounts.</w:t>
+      </w:r>
+    </w:p>
+    <w:p>
+      <w:pPr>
+        <w:pStyle w:val="ListParagraph"/>
+        <w:numPr>
+          <w:ilvl w:val="0"/>
+          <w:numId w:val="13"/>
+        </w:numPr>
+      </w:pPr>
+      <w:r>
+        <w:rPr>
+          <w:b/>
+          <w:bCs/>
+        </w:rPr>
+        <w:t>Show Future Rebates Button:</w:t>
+      </w:r>
+      <w:r>
+        <w:t xml:space="preserve"> Highlight future rebates.</w:t>
+      </w:r>
+    </w:p>
+    <w:p>
+      <w:pPr>
+        <w:ind w:left="0" w:firstLine="0"/>
+        <w:rPr>
+          <w:b/>
+          <w:bCs/>
+        </w:rPr>
+      </w:pPr>
+      <w:r>
+        <w:rPr>
+          <w:b/>
+          <w:bCs/>
+        </w:rPr>
+        <w:t>Importing Accounts and Rebate Approval</w:t>
+      </w:r>
+    </w:p>
+    <w:p>
+      <w:pPr>
+        <w:ind w:left="0" w:firstLine="0"/>
+      </w:pPr>
+      <w:r>
+        <w:t xml:space="preserve">At the bottom of the view, users can find two buttons for operations: </w:t>
+      </w:r>
+    </w:p>
+    <w:p>
+      <w:pPr>
+        <w:pStyle w:val="ListParagraph"/>
+        <w:numPr>
+          <w:ilvl w:val="0"/>
+          <w:numId w:val="13"/>
+        </w:numPr>
+      </w:pPr>
+      <w:r>
+        <w:rPr>
+          <w:b/>
+          <w:bCs/>
+        </w:rPr>
+        <w:t xml:space="preserve">Import Account: </w:t>
+      </w:r>
+      <w:r>
+        <w:t>Facilitates the efficient import of dealer accounts.</w:t>
+      </w:r>
+    </w:p>
+    <w:p>
+      <w:pPr>
+        <w:pStyle w:val="ListParagraph"/>
+        <w:numPr>
+          <w:ilvl w:val="0"/>
+          <w:numId w:val="13"/>
+        </w:numPr>
+      </w:pPr>
+      <w:r>
+        <w:rPr>
+          <w:b/>
+          <w:bCs/>
+        </w:rPr>
+        <w:t>Approve Rebates:</w:t>
+      </w:r>
+      <w:r>
+        <w:t xml:space="preserve"> </w:t>
+      </w:r>
+      <w:r>
+        <w:rPr>
+          <w:b/>
+          <w:bCs/>
+        </w:rPr>
+        <w:t xml:space="preserve"> </w:t>
+      </w:r>
+      <w:r>
+        <w:t xml:space="preserve">Allows users to approve pending rebates. </w:t>
+      </w:r>
+    </w:p>
+    <w:p>
+      <w:pPr>
+        <w:rPr>
+          <w:b/>
+          <w:bCs/>
+        </w:rPr>
+      </w:pPr>
+      <w:r>
+        <w:rPr>
+          <w:b/>
+          <w:bCs/>
+        </w:rPr>
+        <w:t>Action Buttons</w:t>
+      </w:r>
+    </w:p>
+    <w:p>
+      <w:r>
+        <w:t>The standard action buttons - Insert, Edit, Delete, Save, Cancel, Refresh, Print, Export, Expand, and Collapse – are applicable to this subview, providing users with versatile tools for managing dealer account data.</w:t>
+      </w:r>
+    </w:p>
+    <w:p>
+      <w:pPr>
+        <w:rPr>
+          <w:b/>
+          <w:bCs/>
+        </w:rPr>
+      </w:pPr>
+      <w:r>
+        <w:rPr>
+          <w:b/>
+          <w:bCs/>
+        </w:rPr>
+        <w:t xml:space="preserve">Interaction and Navigation. </w:t>
+      </w:r>
+    </w:p>
+    <w:p>
+      <w:r>
+        <w:t xml:space="preserve">Users can efficiently interact with dealer account data, utilizing the color schema, dropdowns, and action buttons. The tab section at the top ensures seamless navigation between different </w:t>
+      </w:r>
+      <w:proofErr w:type="spellStart"/>
+      <w:r>
+        <w:t>subviews</w:t>
+      </w:r>
+      <w:proofErr w:type="spellEnd"/>
+      <w:r>
+        <w:t xml:space="preserve"> within the “Admin” view. </w:t>
+      </w:r>
+    </w:p>
+    <w:p/>
+    <w:p/>
+    <w:p>
+      <w:pPr>
+        <w:pStyle w:val="ListParagraph"/>
+        <w:numPr>
+          <w:ilvl w:val="3"/>
+          <w:numId w:val="2"/>
+        </w:numPr>
+        <w:rPr>
+          <w:b/>
+          <w:bCs/>
+        </w:rPr>
+      </w:pPr>
+      <w:r>
+        <w:rPr>
+          <w:b/>
+          <w:bCs/>
+        </w:rPr>
+        <w:lastRenderedPageBreak/>
+        <w:drawing>
+          <wp:anchor distT="0" distB="0" distL="114300" distR="114300" simplePos="0" relativeHeight="251735040" behindDoc="1" locked="0" layoutInCell="1" allowOverlap="1" wp14:anchorId="144906AE" wp14:editId="6CC48568">
+            <wp:simplePos x="0" y="0"/>
+            <wp:positionH relativeFrom="margin">
+              <wp:align>left</wp:align>
+            </wp:positionH>
+            <wp:positionV relativeFrom="paragraph">
+              <wp:posOffset>215900</wp:posOffset>
+            </wp:positionV>
+            <wp:extent cx="4069080" cy="7988300"/>
+            <wp:effectExtent l="0" t="0" r="7620" b="0"/>
+            <wp:wrapNone/>
+            <wp:docPr id="1233835542" name="Picture 1" descr="A blue rectangle with a white background"/>
+            <wp:cNvGraphicFramePr>
+              <a:graphicFrameLocks xmlns:a="http://schemas.openxmlformats.org/drawingml/2006/main" noChangeAspect="1"/>
+            </wp:cNvGraphicFramePr>
+            <a:graphic xmlns:a="http://schemas.openxmlformats.org/drawingml/2006/main">
+              <a:graphicData uri="http://schemas.openxmlformats.org/drawingml/2006/picture">
+                <pic:pic xmlns:pic="http://schemas.openxmlformats.org/drawingml/2006/picture">
+                  <pic:nvPicPr>
+                    <pic:cNvPr id="1233835542" name="Picture 1" descr="A blue rectangle with a white background"/>
+                    <pic:cNvPicPr/>
+                  </pic:nvPicPr>
+                  <pic:blipFill>
+                    <a:blip r:embed="rId41"/>
+                    <a:stretch>
+                      <a:fillRect/>
+                    </a:stretch>
+                  </pic:blipFill>
+                  <pic:spPr>
+                    <a:xfrm>
+                      <a:off x="0" y="0"/>
+                      <a:ext cx="4069080" cy="7988300"/>
+                    </a:xfrm>
+                    <a:prstGeom prst="rect">
+                      <a:avLst/>
+                    </a:prstGeom>
+                  </pic:spPr>
+                </pic:pic>
+              </a:graphicData>
+            </a:graphic>
+            <wp14:sizeRelV relativeFrom="margin">
+              <wp14:pctHeight>0</wp14:pctHeight>
+            </wp14:sizeRelV>
+          </wp:anchor>
+        </w:drawing>
+      </w:r>
+      <w:r>
+        <w:rPr>
+          <w:b/>
+          <w:bCs/>
+        </w:rPr>
+        <w:t xml:space="preserve">Housekeeping – Admin </w:t>
+      </w:r>
+      <w:r>
+        <w:rPr>
+          <w:b/>
+          <w:bCs/>
+        </w:rPr>
+        <w:t>–</w:t>
+      </w:r>
+      <w:r>
+        <w:rPr>
+          <w:b/>
+          <w:bCs/>
+        </w:rPr>
+        <w:t xml:space="preserve"> Locking</w:t>
+      </w:r>
+    </w:p>
+    <w:p>
+      <w:pPr>
+        <w:rPr>
+          <w:b/>
+          <w:bCs/>
+        </w:rPr>
+      </w:pPr>
+    </w:p>
+    <w:p/>
+    <w:p/>
+    <w:p/>
+    <w:p/>
+    <w:p/>
+    <w:p/>
+    <w:p/>
+    <w:p/>
+    <w:p/>
+    <w:p/>
+    <w:p/>
+    <w:p/>
+    <w:p/>
+    <w:p/>
+    <w:p/>
+    <w:p/>
+    <w:p/>
+    <w:p/>
+    <w:p/>
+    <w:p/>
+    <w:p/>
+    <w:p/>
+    <w:p/>
+    <w:p/>
+    <w:p/>
+    <w:p>
+      <w:pPr>
+        <w:rPr>
+          <w:b/>
+          <w:bCs/>
+        </w:rPr>
+      </w:pPr>
+    </w:p>
+    <w:p>
+      <w:pPr>
+        <w:rPr>
+          <w:b/>
+          <w:bCs/>
+        </w:rPr>
+      </w:pPr>
+    </w:p>
+    <w:p/>
+    <w:p>
+      <w:r>
+        <w:br w:type="page"/>
+      </w:r>
+    </w:p>
+    <w:p>
+      <w:pPr>
+        <w:rPr>
+          <w:b/>
+          <w:bCs/>
+        </w:rPr>
+      </w:pPr>
+      <w:r>
+        <w:rPr>
+          <w:b/>
+          <w:bCs/>
+        </w:rPr>
+        <w:lastRenderedPageBreak/>
+        <w:t xml:space="preserve">Overview </w:t>
+      </w:r>
+    </w:p>
+    <w:p>
+      <w:r>
+        <w:t xml:space="preserve">The “Locking” subview within the “Admin” view of the “Housekeeping” section provides users with tools to manage account locking details efficiently. This view facilitates the locking and unlocking of dealer and supplier accounts, ensuring a secure and controlled system environment. </w:t>
+      </w:r>
+    </w:p>
+    <w:p>
+      <w:pPr>
+        <w:rPr>
+          <w:b/>
+          <w:bCs/>
+        </w:rPr>
+      </w:pPr>
+      <w:r>
+        <w:rPr>
+          <w:b/>
+          <w:bCs/>
+        </w:rPr>
+        <w:t>Account Filtering</w:t>
+      </w:r>
+    </w:p>
+    <w:p>
+      <w:r>
+        <w:t xml:space="preserve">The “Account Filtering” grid offers functionalities for refining data: </w:t>
+      </w:r>
+    </w:p>
+    <w:p>
+      <w:pPr>
+        <w:pStyle w:val="ListParagraph"/>
+        <w:numPr>
+          <w:ilvl w:val="0"/>
+          <w:numId w:val="13"/>
+        </w:numPr>
+      </w:pPr>
+      <w:r>
+        <w:rPr>
+          <w:b/>
+          <w:bCs/>
+        </w:rPr>
+        <w:t xml:space="preserve">Dealer Dropdown: </w:t>
+      </w:r>
+      <w:r>
+        <w:t>Select a dealer to filter data.</w:t>
+      </w:r>
+    </w:p>
+    <w:p>
+      <w:pPr>
+        <w:pStyle w:val="ListParagraph"/>
+        <w:numPr>
+          <w:ilvl w:val="0"/>
+          <w:numId w:val="13"/>
+        </w:numPr>
+      </w:pPr>
+      <w:r>
+        <w:rPr>
+          <w:b/>
+          <w:bCs/>
+        </w:rPr>
+        <w:t>Refresh Button:</w:t>
+      </w:r>
+      <w:r>
+        <w:t xml:space="preserve"> Update the dealer dropdown list.</w:t>
+      </w:r>
+    </w:p>
+    <w:p>
+      <w:pPr>
+        <w:pStyle w:val="ListParagraph"/>
+        <w:numPr>
+          <w:ilvl w:val="0"/>
+          <w:numId w:val="13"/>
+        </w:numPr>
+      </w:pPr>
+      <w:r>
+        <w:rPr>
+          <w:b/>
+          <w:bCs/>
+        </w:rPr>
+        <w:t xml:space="preserve">Supplier Dropdown: </w:t>
+      </w:r>
+      <w:r>
+        <w:t>Select a supplier to filter data.</w:t>
+      </w:r>
+    </w:p>
+    <w:p>
+      <w:pPr>
+        <w:pStyle w:val="ListParagraph"/>
+        <w:numPr>
+          <w:ilvl w:val="0"/>
+          <w:numId w:val="13"/>
+        </w:numPr>
+      </w:pPr>
+      <w:r>
+        <w:rPr>
+          <w:b/>
+          <w:bCs/>
+        </w:rPr>
+        <w:t>Refresh Button:</w:t>
+      </w:r>
+      <w:r>
+        <w:t xml:space="preserve"> Update the supplier dropdown list.</w:t>
+      </w:r>
+    </w:p>
+    <w:p>
+      <w:pPr>
+        <w:pStyle w:val="ListParagraph"/>
+        <w:numPr>
+          <w:ilvl w:val="0"/>
+          <w:numId w:val="13"/>
+        </w:numPr>
+      </w:pPr>
+      <w:r>
+        <w:rPr>
+          <w:b/>
+          <w:bCs/>
+        </w:rPr>
+        <w:t>Clear Button:</w:t>
+      </w:r>
+      <w:r>
+        <w:t xml:space="preserve"> Clear selected filters.</w:t>
+      </w:r>
+    </w:p>
+    <w:p>
+      <w:pPr>
+        <w:rPr>
+          <w:b/>
+          <w:bCs/>
+        </w:rPr>
+      </w:pPr>
+      <w:r>
+        <w:rPr>
+          <w:b/>
+          <w:bCs/>
+        </w:rPr>
+        <w:t xml:space="preserve">Main Output Table – Accounts – Dealer: [Dealer Ref] – Supplier [Supplier Ref] </w:t>
+      </w:r>
+    </w:p>
+    <w:p>
+      <w:pPr>
+        <w:pStyle w:val="ListParagraph"/>
+        <w:numPr>
+          <w:ilvl w:val="0"/>
+          <w:numId w:val="13"/>
+        </w:numPr>
+        <w:rPr>
+          <w:b/>
+          <w:bCs/>
+        </w:rPr>
+      </w:pPr>
+      <w:r>
+        <w:rPr>
+          <w:b/>
+          <w:bCs/>
+        </w:rPr>
+        <w:t xml:space="preserve">Columns: </w:t>
+      </w:r>
+    </w:p>
+    <w:p>
+      <w:pPr>
+        <w:pStyle w:val="ListParagraph"/>
+        <w:numPr>
+          <w:ilvl w:val="0"/>
+          <w:numId w:val="52"/>
+        </w:numPr>
+      </w:pPr>
+      <w:r>
+        <w:t>Dealers Ref</w:t>
+      </w:r>
+    </w:p>
+    <w:p>
+      <w:pPr>
+        <w:pStyle w:val="ListParagraph"/>
+        <w:numPr>
+          <w:ilvl w:val="0"/>
+          <w:numId w:val="52"/>
+        </w:numPr>
+      </w:pPr>
+      <w:r>
+        <w:t>Supplier Ref</w:t>
+      </w:r>
+    </w:p>
+    <w:p>
+      <w:pPr>
+        <w:pStyle w:val="ListParagraph"/>
+        <w:numPr>
+          <w:ilvl w:val="0"/>
+          <w:numId w:val="52"/>
+        </w:numPr>
+      </w:pPr>
+      <w:r>
+        <w:t xml:space="preserve">Account </w:t>
+      </w:r>
+    </w:p>
+    <w:p>
+      <w:pPr>
+        <w:pStyle w:val="ListParagraph"/>
+        <w:numPr>
+          <w:ilvl w:val="0"/>
+          <w:numId w:val="52"/>
+        </w:numPr>
+      </w:pPr>
+      <w:r>
+        <w:t>Account Description</w:t>
+      </w:r>
+    </w:p>
+    <w:p>
+      <w:pPr>
+        <w:pStyle w:val="ListParagraph"/>
+        <w:numPr>
+          <w:ilvl w:val="0"/>
+          <w:numId w:val="52"/>
+        </w:numPr>
+      </w:pPr>
+      <w:r>
+        <w:t>Locked</w:t>
+      </w:r>
+    </w:p>
+    <w:p>
+      <w:pPr>
+        <w:pStyle w:val="ListParagraph"/>
+        <w:numPr>
+          <w:ilvl w:val="0"/>
+          <w:numId w:val="52"/>
+        </w:numPr>
+      </w:pPr>
+      <w:r>
+        <w:t>Lock Level</w:t>
+      </w:r>
+    </w:p>
+    <w:p>
+      <w:pPr>
+        <w:pStyle w:val="ListParagraph"/>
+        <w:numPr>
+          <w:ilvl w:val="0"/>
+          <w:numId w:val="52"/>
+        </w:numPr>
+      </w:pPr>
+      <w:r>
+        <w:t>All Paid</w:t>
+      </w:r>
+    </w:p>
+    <w:p>
+      <w:pPr>
+        <w:pStyle w:val="ListParagraph"/>
+        <w:numPr>
+          <w:ilvl w:val="0"/>
+          <w:numId w:val="52"/>
+        </w:numPr>
+      </w:pPr>
+      <w:r>
+        <w:t>View</w:t>
+      </w:r>
+    </w:p>
+    <w:p>
+      <w:pPr>
+        <w:rPr>
+          <w:b/>
+          <w:bCs/>
+        </w:rPr>
+      </w:pPr>
+      <w:r>
+        <w:rPr>
+          <w:b/>
+          <w:bCs/>
+        </w:rPr>
+        <w:t>Locking Operations</w:t>
+      </w:r>
+    </w:p>
+    <w:p>
+      <w:r>
+        <w:t xml:space="preserve">At the bottom of the view, users can find four buttons for efficient locking operations: </w:t>
+      </w:r>
+    </w:p>
+    <w:p>
+      <w:pPr>
+        <w:pStyle w:val="ListParagraph"/>
+        <w:numPr>
+          <w:ilvl w:val="0"/>
+          <w:numId w:val="13"/>
+        </w:numPr>
+      </w:pPr>
+      <w:r>
+        <w:rPr>
+          <w:b/>
+          <w:bCs/>
+        </w:rPr>
+        <w:t xml:space="preserve">Lock All: </w:t>
+      </w:r>
+      <w:r>
+        <w:t>Locks all accounts displayed in the table.</w:t>
+      </w:r>
+    </w:p>
+    <w:p>
+      <w:pPr>
+        <w:pStyle w:val="ListParagraph"/>
+        <w:numPr>
+          <w:ilvl w:val="0"/>
+          <w:numId w:val="13"/>
+        </w:numPr>
+      </w:pPr>
+      <w:r>
+        <w:rPr>
+          <w:b/>
+          <w:bCs/>
+        </w:rPr>
+        <w:t xml:space="preserve">Unlock All: </w:t>
+      </w:r>
+      <w:r>
+        <w:t>Unlocks all accounts displayed in the table.</w:t>
+      </w:r>
+    </w:p>
+    <w:p>
+      <w:pPr>
+        <w:pStyle w:val="ListParagraph"/>
+        <w:numPr>
+          <w:ilvl w:val="0"/>
+          <w:numId w:val="13"/>
+        </w:numPr>
+      </w:pPr>
+      <w:r>
+        <w:rPr>
+          <w:b/>
+          <w:bCs/>
+        </w:rPr>
+        <w:t>Lock Dealers:</w:t>
+      </w:r>
+      <w:r>
+        <w:t xml:space="preserve"> Locks accounts specific to dealers.</w:t>
+      </w:r>
+    </w:p>
+    <w:p>
+      <w:pPr>
+        <w:pStyle w:val="ListParagraph"/>
+        <w:numPr>
+          <w:ilvl w:val="0"/>
+          <w:numId w:val="13"/>
+        </w:numPr>
+      </w:pPr>
+      <w:r>
+        <w:rPr>
+          <w:b/>
+          <w:bCs/>
+        </w:rPr>
+        <w:t>Lock Suppliers:</w:t>
+      </w:r>
+      <w:r>
+        <w:t xml:space="preserve"> Locks accounts specific to suppliers.</w:t>
+      </w:r>
+    </w:p>
+    <w:p>
+      <w:pPr>
+        <w:rPr>
+          <w:b/>
+          <w:bCs/>
+        </w:rPr>
+      </w:pPr>
+      <w:r>
+        <w:rPr>
+          <w:b/>
+          <w:bCs/>
+        </w:rPr>
+        <w:t>Action Buttons</w:t>
+      </w:r>
+    </w:p>
+    <w:p>
+      <w:r>
+        <w:t>The standard action buttons – Insert, Edit, Delete, Save, Cancel, Refresh, Print, Export, Expand, and Collapse – are applicable to this subview, providing users with versatile tools for managing account locking details.</w:t>
+      </w:r>
+    </w:p>
+    <w:p>
+      <w:pPr>
+        <w:ind w:left="0" w:firstLine="0"/>
+        <w:rPr>
+          <w:b/>
+          <w:bCs/>
+        </w:rPr>
+      </w:pPr>
+      <w:r>
+        <w:rPr>
+          <w:b/>
+          <w:bCs/>
+        </w:rPr>
+        <w:t>Interaction and Navigation</w:t>
+      </w:r>
+    </w:p>
+    <w:p>
+      <w:pPr>
+        <w:ind w:left="0" w:firstLine="0"/>
+      </w:pPr>
+      <w:r>
+        <w:t xml:space="preserve">Users can efficiently interact with account locking data, utilizing the filtering options, main output table, and locking operations. The tab section at the top ensures seamless navigation between different </w:t>
+      </w:r>
+      <w:proofErr w:type="spellStart"/>
+      <w:r>
+        <w:t>subviews</w:t>
+      </w:r>
+      <w:proofErr w:type="spellEnd"/>
+      <w:r>
+        <w:t xml:space="preserve"> within the “Admin” view. </w:t>
+      </w:r>
+    </w:p>
+    <w:p>
+      <w:pPr>
+        <w:pStyle w:val="Heading3"/>
+        <w:numPr>
+          <w:ilvl w:val="2"/>
+          <w:numId w:val="2"/>
+        </w:numPr>
+      </w:pPr>
+      <w:r>
+        <w:lastRenderedPageBreak/>
+        <w:t>Housekeeping – Supplier Account Codes</w:t>
+      </w:r>
+    </w:p>
+    <w:p>
+      <w:r>
+        <w:drawing>
+          <wp:anchor distT="0" distB="0" distL="114300" distR="114300" simplePos="0" relativeHeight="251737088" behindDoc="1" locked="0" layoutInCell="1" allowOverlap="1" wp14:anchorId="52E8573B" wp14:editId="07713C3A">
+            <wp:simplePos x="0" y="0"/>
+            <wp:positionH relativeFrom="column">
+              <wp:posOffset>0</wp:posOffset>
+            </wp:positionH>
+            <wp:positionV relativeFrom="paragraph">
+              <wp:posOffset>0</wp:posOffset>
+            </wp:positionV>
+            <wp:extent cx="5943600" cy="4638675"/>
+            <wp:effectExtent l="0" t="0" r="0" b="9525"/>
+            <wp:wrapNone/>
+            <wp:docPr id="548500862" name="Picture 1" descr="A screenshot of a computer"/>
+            <wp:cNvGraphicFramePr>
+              <a:graphicFrameLocks xmlns:a="http://schemas.openxmlformats.org/drawingml/2006/main" noChangeAspect="1"/>
+            </wp:cNvGraphicFramePr>
+            <a:graphic xmlns:a="http://schemas.openxmlformats.org/drawingml/2006/main">
+              <a:graphicData uri="http://schemas.openxmlformats.org/drawingml/2006/picture">
+                <pic:pic xmlns:pic="http://schemas.openxmlformats.org/drawingml/2006/picture">
+                  <pic:nvPicPr>
+                    <pic:cNvPr id="548500862" name="Picture 1" descr="A screenshot of a computer"/>
+                    <pic:cNvPicPr/>
+                  </pic:nvPicPr>
+                  <pic:blipFill>
+                    <a:blip r:embed="rId42"/>
+                    <a:stretch>
+                      <a:fillRect/>
+                    </a:stretch>
+                  </pic:blipFill>
+                  <pic:spPr>
+                    <a:xfrm>
+                      <a:off x="0" y="0"/>
+                      <a:ext cx="5943600" cy="4638675"/>
+                    </a:xfrm>
+                    <a:prstGeom prst="rect">
+                      <a:avLst/>
+                    </a:prstGeom>
+                  </pic:spPr>
+                </pic:pic>
+              </a:graphicData>
+            </a:graphic>
+          </wp:anchor>
+        </w:drawing>
+      </w:r>
+    </w:p>
+    <w:p/>
+    <w:p/>
+    <w:p/>
+    <w:p/>
+    <w:p/>
+    <w:p/>
+    <w:p/>
+    <w:p/>
+    <w:p/>
+    <w:p/>
+    <w:p/>
+    <w:p/>
+    <w:p/>
+    <w:p/>
+    <w:p/>
+    <w:p/>
+    <w:p/>
+    <w:p/>
+    <w:p/>
+    <w:p>
+      <w:pPr>
+        <w:ind w:left="0" w:firstLine="0"/>
+        <w:rPr>
+          <w:b/>
+          <w:bCs/>
+        </w:rPr>
+      </w:pPr>
+      <w:r>
+        <w:rPr>
+          <w:b/>
+          <w:bCs/>
+        </w:rPr>
+        <w:t>Overview</w:t>
+      </w:r>
+    </w:p>
+    <w:p>
+      <w:pPr>
+        <w:ind w:left="0" w:firstLine="0"/>
+      </w:pPr>
+      <w:r>
+        <w:t xml:space="preserve">The “Supplier Account Codes” subview within the “Housekeeping” section offers a streamlined interface for managing supplier account codes. Users can efficiently navigate through supplier account details, ensuring accurate and organized information. </w:t>
+      </w:r>
+    </w:p>
+    <w:p>
+      <w:pPr>
+        <w:ind w:left="0" w:firstLine="0"/>
+        <w:rPr>
+          <w:b/>
+          <w:bCs/>
+        </w:rPr>
+      </w:pPr>
+      <w:r>
+        <w:rPr>
+          <w:b/>
+          <w:bCs/>
+        </w:rPr>
+        <w:t>Action Buttons</w:t>
+      </w:r>
+    </w:p>
+    <w:p>
+      <w:pPr>
+        <w:ind w:left="0" w:firstLine="0"/>
+      </w:pPr>
+      <w:r>
+        <w:t xml:space="preserve">At the top of the view, users will find essential action buttons: </w:t>
+      </w:r>
+    </w:p>
+    <w:p>
+      <w:pPr>
+        <w:pStyle w:val="ListParagraph"/>
+        <w:numPr>
+          <w:ilvl w:val="0"/>
+          <w:numId w:val="13"/>
+        </w:numPr>
+      </w:pPr>
+      <w:r>
+        <w:rPr>
+          <w:b/>
+          <w:bCs/>
+        </w:rPr>
+        <w:t xml:space="preserve">Refresh: </w:t>
+      </w:r>
+      <w:r>
+        <w:t>Update and reload the data in the view.</w:t>
+      </w:r>
+    </w:p>
+    <w:p>
+      <w:pPr>
+        <w:pStyle w:val="ListParagraph"/>
+        <w:numPr>
+          <w:ilvl w:val="0"/>
+          <w:numId w:val="13"/>
+        </w:numPr>
+      </w:pPr>
+      <w:r>
+        <w:rPr>
+          <w:b/>
+          <w:bCs/>
+        </w:rPr>
+        <w:t>Print:</w:t>
+      </w:r>
+      <w:r>
+        <w:t xml:space="preserve"> Generate a printable version of the displayed data.</w:t>
+      </w:r>
+    </w:p>
+    <w:p>
+      <w:pPr>
+        <w:pStyle w:val="ListParagraph"/>
+        <w:numPr>
+          <w:ilvl w:val="0"/>
+          <w:numId w:val="13"/>
+        </w:numPr>
+      </w:pPr>
+      <w:r>
+        <w:rPr>
+          <w:b/>
+          <w:bCs/>
+        </w:rPr>
+        <w:t>Export:</w:t>
+      </w:r>
+      <w:r>
+        <w:t xml:space="preserve"> Export the data for external use or analysis.</w:t>
+      </w:r>
+    </w:p>
+    <w:p>
+      <w:pPr>
+        <w:rPr>
+          <w:b/>
+          <w:bCs/>
+        </w:rPr>
+      </w:pPr>
+      <w:r>
+        <w:rPr>
+          <w:b/>
+          <w:bCs/>
+        </w:rPr>
+        <w:t>Main Output Table – Supplier Account Codes</w:t>
+      </w:r>
+    </w:p>
+    <w:p>
+      <w:pPr>
+        <w:pStyle w:val="ListParagraph"/>
+        <w:numPr>
+          <w:ilvl w:val="0"/>
+          <w:numId w:val="13"/>
+        </w:numPr>
+        <w:rPr>
+          <w:b/>
+          <w:bCs/>
+        </w:rPr>
+      </w:pPr>
+      <w:r>
+        <w:rPr>
+          <w:b/>
+          <w:bCs/>
+        </w:rPr>
+        <w:t xml:space="preserve">Columns: </w:t>
+      </w:r>
+    </w:p>
+    <w:p>
+      <w:pPr>
+        <w:pStyle w:val="ListParagraph"/>
+        <w:numPr>
+          <w:ilvl w:val="0"/>
+          <w:numId w:val="53"/>
+        </w:numPr>
+      </w:pPr>
+      <w:r>
+        <w:rPr>
+          <w:b/>
+          <w:bCs/>
+        </w:rPr>
+        <w:t xml:space="preserve">Code: </w:t>
+      </w:r>
+      <w:r>
+        <w:t>Code associated with the supplier account.</w:t>
+      </w:r>
+    </w:p>
+    <w:p>
+      <w:pPr>
+        <w:pStyle w:val="ListParagraph"/>
+        <w:numPr>
+          <w:ilvl w:val="0"/>
+          <w:numId w:val="53"/>
+        </w:numPr>
+      </w:pPr>
+      <w:r>
+        <w:rPr>
+          <w:b/>
+          <w:bCs/>
+        </w:rPr>
+        <w:t>Supplier Description:</w:t>
+      </w:r>
+      <w:r>
+        <w:t xml:space="preserve"> Descriptive information about the supplier.</w:t>
+      </w:r>
+    </w:p>
+    <w:p>
+      <w:pPr>
+        <w:rPr>
+          <w:b/>
+          <w:bCs/>
+        </w:rPr>
+      </w:pPr>
+      <w:r>
+        <w:rPr>
+          <w:b/>
+          <w:bCs/>
+        </w:rPr>
+        <w:lastRenderedPageBreak/>
+        <w:t>Interaction and Navigation</w:t>
+      </w:r>
+    </w:p>
+    <w:p>
+      <w:r>
+        <w:t xml:space="preserve">Users can easily interact with supplier account codes, utilizing action buttons for data management. The tab section at the top ensures seamless navigation between different </w:t>
+      </w:r>
+      <w:proofErr w:type="spellStart"/>
+      <w:r>
+        <w:t>subviews</w:t>
+      </w:r>
+      <w:proofErr w:type="spellEnd"/>
+      <w:r>
+        <w:t xml:space="preserve"> within the “Housekeeping” view. </w:t>
       </w:r>
     </w:p>
     <w:sectPr>
@@ -15191,9 +16865,9 @@
   </w:abstractNum>
   <w:abstractNum w:abstractNumId="6" w15:restartNumberingAfterBreak="0">
     <w:nsid w:val="0EC8358F"/>
-    <w:multiLevelType w:val="hybridMultilevel"/>
-    <w:tmpl w:val="10A04B22"/>
-    <w:lvl w:ilvl="0" w:tplc="64CAFF06">
+    <w:multiLevelType w:val="multilevel"/>
+    <w:tmpl w:val="9AB22FBA"/>
+    <w:lvl w:ilvl="0">
       <w:start w:val="1"/>
       <w:numFmt w:val="decimal"/>
       <w:lvlText w:val="%1."/>
@@ -15205,77 +16879,109 @@
         <w:rFonts w:hint="default"/>
       </w:rPr>
     </w:lvl>
-    <w:lvl w:ilvl="1" w:tplc="04090019" w:tentative="1">
-      <w:start w:val="1"/>
-      <w:numFmt w:val="lowerLetter"/>
-      <w:lvlText w:val="%2."/>
-      <w:lvlJc w:val="left"/>
-      <w:pPr>
-        <w:ind w:left="2160" w:hanging="360"/>
-      </w:pPr>
-    </w:lvl>
-    <w:lvl w:ilvl="2" w:tplc="0409001B" w:tentative="1">
-      <w:start w:val="1"/>
-      <w:numFmt w:val="lowerRoman"/>
-      <w:lvlText w:val="%3."/>
-      <w:lvlJc w:val="right"/>
-      <w:pPr>
-        <w:ind w:left="2880" w:hanging="180"/>
-      </w:pPr>
-    </w:lvl>
-    <w:lvl w:ilvl="3" w:tplc="0409000F" w:tentative="1">
-      <w:start w:val="1"/>
+    <w:lvl w:ilvl="1">
+      <w:start w:val="3"/>
       <w:numFmt w:val="decimal"/>
-      <w:lvlText w:val="%4."/>
-      <w:lvlJc w:val="left"/>
-      <w:pPr>
-        <w:ind w:left="3600" w:hanging="360"/>
-      </w:pPr>
-    </w:lvl>
-    <w:lvl w:ilvl="4" w:tplc="04090019" w:tentative="1">
-      <w:start w:val="1"/>
-      <w:numFmt w:val="lowerLetter"/>
-      <w:lvlText w:val="%5."/>
-      <w:lvlJc w:val="left"/>
-      <w:pPr>
-        <w:ind w:left="4320" w:hanging="360"/>
-      </w:pPr>
-    </w:lvl>
-    <w:lvl w:ilvl="5" w:tplc="0409001B" w:tentative="1">
-      <w:start w:val="1"/>
-      <w:numFmt w:val="lowerRoman"/>
-      <w:lvlText w:val="%6."/>
-      <w:lvlJc w:val="right"/>
-      <w:pPr>
-        <w:ind w:left="5040" w:hanging="180"/>
-      </w:pPr>
-    </w:lvl>
-    <w:lvl w:ilvl="6" w:tplc="0409000F" w:tentative="1">
-      <w:start w:val="1"/>
+      <w:isLgl/>
+      <w:lvlText w:val="%1.%2"/>
+      <w:lvlJc w:val="left"/>
+      <w:pPr>
+        <w:ind w:left="1830" w:hanging="750"/>
+      </w:pPr>
+      <w:rPr>
+        <w:rFonts w:hint="default"/>
+      </w:rPr>
+    </w:lvl>
+    <w:lvl w:ilvl="2">
+      <w:start w:val="7"/>
       <w:numFmt w:val="decimal"/>
-      <w:lvlText w:val="%7."/>
-      <w:lvlJc w:val="left"/>
-      <w:pPr>
-        <w:ind w:left="5760" w:hanging="360"/>
-      </w:pPr>
-    </w:lvl>
-    <w:lvl w:ilvl="7" w:tplc="04090019" w:tentative="1">
-      <w:start w:val="1"/>
-      <w:numFmt w:val="lowerLetter"/>
-      <w:lvlText w:val="%8."/>
-      <w:lvlJc w:val="left"/>
-      <w:pPr>
-        <w:ind w:left="6480" w:hanging="360"/>
-      </w:pPr>
-    </w:lvl>
-    <w:lvl w:ilvl="8" w:tplc="0409001B" w:tentative="1">
-      <w:start w:val="1"/>
-      <w:numFmt w:val="lowerRoman"/>
-      <w:lvlText w:val="%9."/>
-      <w:lvlJc w:val="right"/>
-      <w:pPr>
-        <w:ind w:left="7200" w:hanging="180"/>
-      </w:pPr>
+      <w:isLgl/>
+      <w:lvlText w:val="%1.%2.%3"/>
+      <w:lvlJc w:val="left"/>
+      <w:pPr>
+        <w:ind w:left="1830" w:hanging="750"/>
+      </w:pPr>
+      <w:rPr>
+        <w:rFonts w:hint="default"/>
+      </w:rPr>
+    </w:lvl>
+    <w:lvl w:ilvl="3">
+      <w:start w:val="1"/>
+      <w:numFmt w:val="decimal"/>
+      <w:isLgl/>
+      <w:lvlText w:val="%1.%2.%3.%4"/>
+      <w:lvlJc w:val="left"/>
+      <w:pPr>
+        <w:ind w:left="1830" w:hanging="750"/>
+      </w:pPr>
+      <w:rPr>
+        <w:rFonts w:hint="default"/>
+      </w:rPr>
+    </w:lvl>
+    <w:lvl w:ilvl="4">
+      <w:start w:val="1"/>
+      <w:numFmt w:val="decimal"/>
+      <w:isLgl/>
+      <w:lvlText w:val="%1.%2.%3.%4.%5"/>
+      <w:lvlJc w:val="left"/>
+      <w:pPr>
+        <w:ind w:left="2160" w:hanging="1080"/>
+      </w:pPr>
+      <w:rPr>
+        <w:rFonts w:hint="default"/>
+      </w:rPr>
+    </w:lvl>
+    <w:lvl w:ilvl="5">
+      <w:start w:val="1"/>
+      <w:numFmt w:val="decimal"/>
+      <w:isLgl/>
+      <w:lvlText w:val="%1.%2.%3.%4.%5.%6"/>
+      <w:lvlJc w:val="left"/>
+      <w:pPr>
+        <w:ind w:left="2160" w:hanging="1080"/>
+      </w:pPr>
+      <w:rPr>
+        <w:rFonts w:hint="default"/>
+      </w:rPr>
+    </w:lvl>
+    <w:lvl w:ilvl="6">
+      <w:start w:val="1"/>
+      <w:numFmt w:val="decimal"/>
+      <w:isLgl/>
+      <w:lvlText w:val="%1.%2.%3.%4.%5.%6.%7"/>
+      <w:lvlJc w:val="left"/>
+      <w:pPr>
+        <w:ind w:left="2520" w:hanging="1440"/>
+      </w:pPr>
+      <w:rPr>
+        <w:rFonts w:hint="default"/>
+      </w:rPr>
+    </w:lvl>
+    <w:lvl w:ilvl="7">
+      <w:start w:val="1"/>
+      <w:numFmt w:val="decimal"/>
+      <w:isLgl/>
+      <w:lvlText w:val="%1.%2.%3.%4.%5.%6.%7.%8"/>
+      <w:lvlJc w:val="left"/>
+      <w:pPr>
+        <w:ind w:left="2520" w:hanging="1440"/>
+      </w:pPr>
+      <w:rPr>
+        <w:rFonts w:hint="default"/>
+      </w:rPr>
+    </w:lvl>
+    <w:lvl w:ilvl="8">
+      <w:start w:val="1"/>
+      <w:numFmt w:val="decimal"/>
+      <w:isLgl/>
+      <w:lvlText w:val="%1.%2.%3.%4.%5.%6.%7.%8.%9"/>
+      <w:lvlJc w:val="left"/>
+      <w:pPr>
+        <w:ind w:left="2880" w:hanging="1800"/>
+      </w:pPr>
+      <w:rPr>
+        <w:rFonts w:hint="default"/>
+      </w:rPr>
     </w:lvl>
   </w:abstractNum>
   <w:abstractNum w:abstractNumId="7" w15:restartNumberingAfterBreak="0">
@@ -16105,6 +17811,95 @@
     </w:lvl>
   </w:abstractNum>
   <w:abstractNum w:abstractNumId="16" w15:restartNumberingAfterBreak="0">
+    <w:nsid w:val="22F9761D"/>
+    <w:multiLevelType w:val="hybridMultilevel"/>
+    <w:tmpl w:val="5198B030"/>
+    <w:lvl w:ilvl="0" w:tplc="3E92BAD6">
+      <w:start w:val="1"/>
+      <w:numFmt w:val="decimal"/>
+      <w:lvlText w:val="%1."/>
+      <w:lvlJc w:val="left"/>
+      <w:pPr>
+        <w:ind w:left="1440" w:hanging="360"/>
+      </w:pPr>
+      <w:rPr>
+        <w:rFonts w:hint="default"/>
+      </w:rPr>
+    </w:lvl>
+    <w:lvl w:ilvl="1" w:tplc="04090019" w:tentative="1">
+      <w:start w:val="1"/>
+      <w:numFmt w:val="lowerLetter"/>
+      <w:lvlText w:val="%2."/>
+      <w:lvlJc w:val="left"/>
+      <w:pPr>
+        <w:ind w:left="2160" w:hanging="360"/>
+      </w:pPr>
+    </w:lvl>
+    <w:lvl w:ilvl="2" w:tplc="0409001B" w:tentative="1">
+      <w:start w:val="1"/>
+      <w:numFmt w:val="lowerRoman"/>
+      <w:lvlText w:val="%3."/>
+      <w:lvlJc w:val="right"/>
+      <w:pPr>
+        <w:ind w:left="2880" w:hanging="180"/>
+      </w:pPr>
+    </w:lvl>
+    <w:lvl w:ilvl="3" w:tplc="0409000F" w:tentative="1">
+      <w:start w:val="1"/>
+      <w:numFmt w:val="decimal"/>
+      <w:lvlText w:val="%4."/>
+      <w:lvlJc w:val="left"/>
+      <w:pPr>
+        <w:ind w:left="3600" w:hanging="360"/>
+      </w:pPr>
+    </w:lvl>
+    <w:lvl w:ilvl="4" w:tplc="04090019" w:tentative="1">
+      <w:start w:val="1"/>
+      <w:numFmt w:val="lowerLetter"/>
+      <w:lvlText w:val="%5."/>
+      <w:lvlJc w:val="left"/>
+      <w:pPr>
+        <w:ind w:left="4320" w:hanging="360"/>
+      </w:pPr>
+    </w:lvl>
+    <w:lvl w:ilvl="5" w:tplc="0409001B" w:tentative="1">
+      <w:start w:val="1"/>
+      <w:numFmt w:val="lowerRoman"/>
+      <w:lvlText w:val="%6."/>
+      <w:lvlJc w:val="right"/>
+      <w:pPr>
+        <w:ind w:left="5040" w:hanging="180"/>
+      </w:pPr>
+    </w:lvl>
+    <w:lvl w:ilvl="6" w:tplc="0409000F" w:tentative="1">
+      <w:start w:val="1"/>
+      <w:numFmt w:val="decimal"/>
+      <w:lvlText w:val="%7."/>
+      <w:lvlJc w:val="left"/>
+      <w:pPr>
+        <w:ind w:left="5760" w:hanging="360"/>
+      </w:pPr>
+    </w:lvl>
+    <w:lvl w:ilvl="7" w:tplc="04090019" w:tentative="1">
+      <w:start w:val="1"/>
+      <w:numFmt w:val="lowerLetter"/>
+      <w:lvlText w:val="%8."/>
+      <w:lvlJc w:val="left"/>
+      <w:pPr>
+        <w:ind w:left="6480" w:hanging="360"/>
+      </w:pPr>
+    </w:lvl>
+    <w:lvl w:ilvl="8" w:tplc="0409001B" w:tentative="1">
+      <w:start w:val="1"/>
+      <w:numFmt w:val="lowerRoman"/>
+      <w:lvlText w:val="%9."/>
+      <w:lvlJc w:val="right"/>
+      <w:pPr>
+        <w:ind w:left="7200" w:hanging="180"/>
+      </w:pPr>
+    </w:lvl>
+  </w:abstractNum>
+  <w:abstractNum w:abstractNumId="17" w15:restartNumberingAfterBreak="0">
     <w:nsid w:val="231F22F4"/>
     <w:multiLevelType w:val="hybridMultilevel"/>
     <w:tmpl w:val="102CE580"/>
@@ -16193,7 +17988,7 @@
       </w:pPr>
     </w:lvl>
   </w:abstractNum>
-  <w:abstractNum w:abstractNumId="17" w15:restartNumberingAfterBreak="0">
+  <w:abstractNum w:abstractNumId="18" w15:restartNumberingAfterBreak="0">
     <w:nsid w:val="253E682B"/>
     <w:multiLevelType w:val="hybridMultilevel"/>
     <w:tmpl w:val="5FDA95EA"/>
@@ -16282,7 +18077,7 @@
       </w:pPr>
     </w:lvl>
   </w:abstractNum>
-  <w:abstractNum w:abstractNumId="18" w15:restartNumberingAfterBreak="0">
+  <w:abstractNum w:abstractNumId="19" w15:restartNumberingAfterBreak="0">
     <w:nsid w:val="266F25AD"/>
     <w:multiLevelType w:val="hybridMultilevel"/>
     <w:tmpl w:val="1A6A97FE"/>
@@ -16371,7 +18166,7 @@
       </w:pPr>
     </w:lvl>
   </w:abstractNum>
-  <w:abstractNum w:abstractNumId="19" w15:restartNumberingAfterBreak="0">
+  <w:abstractNum w:abstractNumId="20" w15:restartNumberingAfterBreak="0">
     <w:nsid w:val="334C1A6C"/>
     <w:multiLevelType w:val="hybridMultilevel"/>
     <w:tmpl w:val="7460E45C"/>
@@ -16460,7 +18255,128 @@
       </w:pPr>
     </w:lvl>
   </w:abstractNum>
-  <w:abstractNum w:abstractNumId="20" w15:restartNumberingAfterBreak="0">
+  <w:abstractNum w:abstractNumId="21" w15:restartNumberingAfterBreak="0">
+    <w:nsid w:val="346A15C9"/>
+    <w:multiLevelType w:val="multilevel"/>
+    <w:tmpl w:val="2E166FBC"/>
+    <w:lvl w:ilvl="0">
+      <w:start w:val="1"/>
+      <w:numFmt w:val="decimal"/>
+      <w:lvlText w:val="%1."/>
+      <w:lvlJc w:val="left"/>
+      <w:pPr>
+        <w:ind w:left="720" w:hanging="360"/>
+      </w:pPr>
+      <w:rPr>
+        <w:rFonts w:hint="default"/>
+      </w:rPr>
+    </w:lvl>
+    <w:lvl w:ilvl="1">
+      <w:start w:val="1"/>
+      <w:numFmt w:val="decimal"/>
+      <w:isLgl/>
+      <w:lvlText w:val="%1.%2"/>
+      <w:lvlJc w:val="left"/>
+      <w:pPr>
+        <w:ind w:left="840" w:hanging="480"/>
+      </w:pPr>
+      <w:rPr>
+        <w:rFonts w:hint="default"/>
+      </w:rPr>
+    </w:lvl>
+    <w:lvl w:ilvl="2">
+      <w:start w:val="1"/>
+      <w:numFmt w:val="decimal"/>
+      <w:isLgl/>
+      <w:lvlText w:val="%1.%2.%3"/>
+      <w:lvlJc w:val="left"/>
+      <w:pPr>
+        <w:ind w:left="1080" w:hanging="720"/>
+      </w:pPr>
+      <w:rPr>
+        <w:rFonts w:hint="default"/>
+      </w:rPr>
+    </w:lvl>
+    <w:lvl w:ilvl="3">
+      <w:start w:val="1"/>
+      <w:numFmt w:val="decimal"/>
+      <w:isLgl/>
+      <w:lvlText w:val="%1.%2.%3.%4"/>
+      <w:lvlJc w:val="left"/>
+      <w:pPr>
+        <w:ind w:left="1080" w:hanging="720"/>
+      </w:pPr>
+      <w:rPr>
+        <w:rFonts w:hint="default"/>
+      </w:rPr>
+    </w:lvl>
+    <w:lvl w:ilvl="4">
+      <w:start w:val="1"/>
+      <w:numFmt w:val="decimal"/>
+      <w:isLgl/>
+      <w:lvlText w:val="%1.%2.%3.%4.%5"/>
+      <w:lvlJc w:val="left"/>
+      <w:pPr>
+        <w:ind w:left="1440" w:hanging="1080"/>
+      </w:pPr>
+      <w:rPr>
+        <w:rFonts w:hint="default"/>
+      </w:rPr>
+    </w:lvl>
+    <w:lvl w:ilvl="5">
+      <w:start w:val="1"/>
+      <w:numFmt w:val="decimal"/>
+      <w:isLgl/>
+      <w:lvlText w:val="%1.%2.%3.%4.%5.%6"/>
+      <w:lvlJc w:val="left"/>
+      <w:pPr>
+        <w:ind w:left="1440" w:hanging="1080"/>
+      </w:pPr>
+      <w:rPr>
+        <w:rFonts w:hint="default"/>
+      </w:rPr>
+    </w:lvl>
+    <w:lvl w:ilvl="6">
+      <w:start w:val="1"/>
+      <w:numFmt w:val="decimal"/>
+      <w:isLgl/>
+      <w:lvlText w:val="%1.%2.%3.%4.%5.%6.%7"/>
+      <w:lvlJc w:val="left"/>
+      <w:pPr>
+        <w:ind w:left="1800" w:hanging="1440"/>
+      </w:pPr>
+      <w:rPr>
+        <w:rFonts w:hint="default"/>
+      </w:rPr>
+    </w:lvl>
+    <w:lvl w:ilvl="7">
+      <w:start w:val="1"/>
+      <w:numFmt w:val="decimal"/>
+      <w:isLgl/>
+      <w:lvlText w:val="%1.%2.%3.%4.%5.%6.%7.%8"/>
+      <w:lvlJc w:val="left"/>
+      <w:pPr>
+        <w:ind w:left="1800" w:hanging="1440"/>
+      </w:pPr>
+      <w:rPr>
+        <w:rFonts w:hint="default"/>
+      </w:rPr>
+    </w:lvl>
+    <w:lvl w:ilvl="8">
+      <w:start w:val="1"/>
+      <w:numFmt w:val="decimal"/>
+      <w:isLgl/>
+      <w:lvlText w:val="%1.%2.%3.%4.%5.%6.%7.%8.%9"/>
+      <w:lvlJc w:val="left"/>
+      <w:pPr>
+        <w:ind w:left="2160" w:hanging="1800"/>
+      </w:pPr>
+      <w:rPr>
+        <w:rFonts w:hint="default"/>
+      </w:rPr>
+    </w:lvl>
+  </w:abstractNum>
+  <w:abstractNum w:abstractNumId="22" w15:restartNumberingAfterBreak="0">
     <w:nsid w:val="361F758B"/>
     <w:multiLevelType w:val="hybridMultilevel"/>
     <w:tmpl w:val="DF66DD7A"/>
@@ -16550,7 +18466,7 @@
       </w:pPr>
     </w:lvl>
   </w:abstractNum>
-  <w:abstractNum w:abstractNumId="21" w15:restartNumberingAfterBreak="0">
+  <w:abstractNum w:abstractNumId="23" w15:restartNumberingAfterBreak="0">
     <w:nsid w:val="364F3534"/>
     <w:multiLevelType w:val="hybridMultilevel"/>
     <w:tmpl w:val="030EA498"/>
@@ -16639,7 +18555,7 @@
       </w:pPr>
     </w:lvl>
   </w:abstractNum>
-  <w:abstractNum w:abstractNumId="22" w15:restartNumberingAfterBreak="0">
+  <w:abstractNum w:abstractNumId="24" w15:restartNumberingAfterBreak="0">
     <w:nsid w:val="3BAA3266"/>
     <w:multiLevelType w:val="multilevel"/>
     <w:tmpl w:val="56045004"/>
@@ -16752,7 +18668,185 @@
       </w:rPr>
     </w:lvl>
   </w:abstractNum>
-  <w:abstractNum w:abstractNumId="23" w15:restartNumberingAfterBreak="0">
+  <w:abstractNum w:abstractNumId="25" w15:restartNumberingAfterBreak="0">
+    <w:nsid w:val="3F55572E"/>
+    <w:multiLevelType w:val="hybridMultilevel"/>
+    <w:tmpl w:val="881E8C8A"/>
+    <w:lvl w:ilvl="0" w:tplc="5F965B50">
+      <w:start w:val="1"/>
+      <w:numFmt w:val="decimal"/>
+      <w:lvlText w:val="%1."/>
+      <w:lvlJc w:val="left"/>
+      <w:pPr>
+        <w:ind w:left="1440" w:hanging="360"/>
+      </w:pPr>
+      <w:rPr>
+        <w:rFonts w:hint="default"/>
+      </w:rPr>
+    </w:lvl>
+    <w:lvl w:ilvl="1" w:tplc="04090019" w:tentative="1">
+      <w:start w:val="1"/>
+      <w:numFmt w:val="lowerLetter"/>
+      <w:lvlText w:val="%2."/>
+      <w:lvlJc w:val="left"/>
+      <w:pPr>
+        <w:ind w:left="2160" w:hanging="360"/>
+      </w:pPr>
+    </w:lvl>
+    <w:lvl w:ilvl="2" w:tplc="0409001B" w:tentative="1">
+      <w:start w:val="1"/>
+      <w:numFmt w:val="lowerRoman"/>
+      <w:lvlText w:val="%3."/>
+      <w:lvlJc w:val="right"/>
+      <w:pPr>
+        <w:ind w:left="2880" w:hanging="180"/>
+      </w:pPr>
+    </w:lvl>
+    <w:lvl w:ilvl="3" w:tplc="0409000F" w:tentative="1">
+      <w:start w:val="1"/>
+      <w:numFmt w:val="decimal"/>
+      <w:lvlText w:val="%4."/>
+      <w:lvlJc w:val="left"/>
+      <w:pPr>
+        <w:ind w:left="3600" w:hanging="360"/>
+      </w:pPr>
+    </w:lvl>
+    <w:lvl w:ilvl="4" w:tplc="04090019" w:tentative="1">
+      <w:start w:val="1"/>
+      <w:numFmt w:val="lowerLetter"/>
+      <w:lvlText w:val="%5."/>
+      <w:lvlJc w:val="left"/>
+      <w:pPr>
+        <w:ind w:left="4320" w:hanging="360"/>
+      </w:pPr>
+    </w:lvl>
+    <w:lvl w:ilvl="5" w:tplc="0409001B" w:tentative="1">
+      <w:start w:val="1"/>
+      <w:numFmt w:val="lowerRoman"/>
+      <w:lvlText w:val="%6."/>
+      <w:lvlJc w:val="right"/>
+      <w:pPr>
+        <w:ind w:left="5040" w:hanging="180"/>
+      </w:pPr>
+    </w:lvl>
+    <w:lvl w:ilvl="6" w:tplc="0409000F" w:tentative="1">
+      <w:start w:val="1"/>
+      <w:numFmt w:val="decimal"/>
+      <w:lvlText w:val="%7."/>
+      <w:lvlJc w:val="left"/>
+      <w:pPr>
+        <w:ind w:left="5760" w:hanging="360"/>
+      </w:pPr>
+    </w:lvl>
+    <w:lvl w:ilvl="7" w:tplc="04090019" w:tentative="1">
+      <w:start w:val="1"/>
+      <w:numFmt w:val="lowerLetter"/>
+      <w:lvlText w:val="%8."/>
+      <w:lvlJc w:val="left"/>
+      <w:pPr>
+        <w:ind w:left="6480" w:hanging="360"/>
+      </w:pPr>
+    </w:lvl>
+    <w:lvl w:ilvl="8" w:tplc="0409001B" w:tentative="1">
+      <w:start w:val="1"/>
+      <w:numFmt w:val="lowerRoman"/>
+      <w:lvlText w:val="%9."/>
+      <w:lvlJc w:val="right"/>
+      <w:pPr>
+        <w:ind w:left="7200" w:hanging="180"/>
+      </w:pPr>
+    </w:lvl>
+  </w:abstractNum>
+  <w:abstractNum w:abstractNumId="26" w15:restartNumberingAfterBreak="0">
+    <w:nsid w:val="41B457BD"/>
+    <w:multiLevelType w:val="hybridMultilevel"/>
+    <w:tmpl w:val="76D2F258"/>
+    <w:lvl w:ilvl="0" w:tplc="AC3C1838">
+      <w:start w:val="1"/>
+      <w:numFmt w:val="decimal"/>
+      <w:lvlText w:val="%1."/>
+      <w:lvlJc w:val="left"/>
+      <w:pPr>
+        <w:ind w:left="1440" w:hanging="360"/>
+      </w:pPr>
+      <w:rPr>
+        <w:rFonts w:hint="default"/>
+      </w:rPr>
+    </w:lvl>
+    <w:lvl w:ilvl="1" w:tplc="04090019" w:tentative="1">
+      <w:start w:val="1"/>
+      <w:numFmt w:val="lowerLetter"/>
+      <w:lvlText w:val="%2."/>
+      <w:lvlJc w:val="left"/>
+      <w:pPr>
+        <w:ind w:left="2160" w:hanging="360"/>
+      </w:pPr>
+    </w:lvl>
+    <w:lvl w:ilvl="2" w:tplc="0409001B" w:tentative="1">
+      <w:start w:val="1"/>
+      <w:numFmt w:val="lowerRoman"/>
+      <w:lvlText w:val="%3."/>
+      <w:lvlJc w:val="right"/>
+      <w:pPr>
+        <w:ind w:left="2880" w:hanging="180"/>
+      </w:pPr>
+    </w:lvl>
+    <w:lvl w:ilvl="3" w:tplc="0409000F" w:tentative="1">
+      <w:start w:val="1"/>
+      <w:numFmt w:val="decimal"/>
+      <w:lvlText w:val="%4."/>
+      <w:lvlJc w:val="left"/>
+      <w:pPr>
+        <w:ind w:left="3600" w:hanging="360"/>
+      </w:pPr>
+    </w:lvl>
+    <w:lvl w:ilvl="4" w:tplc="04090019" w:tentative="1">
+      <w:start w:val="1"/>
+      <w:numFmt w:val="lowerLetter"/>
+      <w:lvlText w:val="%5."/>
+      <w:lvlJc w:val="left"/>
+      <w:pPr>
+        <w:ind w:left="4320" w:hanging="360"/>
+      </w:pPr>
+    </w:lvl>
+    <w:lvl w:ilvl="5" w:tplc="0409001B" w:tentative="1">
+      <w:start w:val="1"/>
+      <w:numFmt w:val="lowerRoman"/>
+      <w:lvlText w:val="%6."/>
+      <w:lvlJc w:val="right"/>
+      <w:pPr>
+        <w:ind w:left="5040" w:hanging="180"/>
+      </w:pPr>
+    </w:lvl>
+    <w:lvl w:ilvl="6" w:tplc="0409000F" w:tentative="1">
+      <w:start w:val="1"/>
+      <w:numFmt w:val="decimal"/>
+      <w:lvlText w:val="%7."/>
+      <w:lvlJc w:val="left"/>
+      <w:pPr>
+        <w:ind w:left="5760" w:hanging="360"/>
+      </w:pPr>
+    </w:lvl>
+    <w:lvl w:ilvl="7" w:tplc="04090019" w:tentative="1">
+      <w:start w:val="1"/>
+      <w:numFmt w:val="lowerLetter"/>
+      <w:lvlText w:val="%8."/>
+      <w:lvlJc w:val="left"/>
+      <w:pPr>
+        <w:ind w:left="6480" w:hanging="360"/>
+      </w:pPr>
+    </w:lvl>
+    <w:lvl w:ilvl="8" w:tplc="0409001B" w:tentative="1">
+      <w:start w:val="1"/>
+      <w:numFmt w:val="lowerRoman"/>
+      <w:lvlText w:val="%9."/>
+      <w:lvlJc w:val="right"/>
+      <w:pPr>
+        <w:ind w:left="7200" w:hanging="180"/>
+      </w:pPr>
+    </w:lvl>
+  </w:abstractNum>
+  <w:abstractNum w:abstractNumId="27" w15:restartNumberingAfterBreak="0">
     <w:nsid w:val="4220030E"/>
     <w:multiLevelType w:val="hybridMultilevel"/>
     <w:tmpl w:val="E3E67B7C"/>
@@ -16865,7 +18959,7 @@
       </w:rPr>
     </w:lvl>
   </w:abstractNum>
-  <w:abstractNum w:abstractNumId="24" w15:restartNumberingAfterBreak="0">
+  <w:abstractNum w:abstractNumId="28" w15:restartNumberingAfterBreak="0">
     <w:nsid w:val="423D52ED"/>
     <w:multiLevelType w:val="hybridMultilevel"/>
     <w:tmpl w:val="7E365EE6"/>
@@ -16954,7 +19048,7 @@
       </w:pPr>
     </w:lvl>
   </w:abstractNum>
-  <w:abstractNum w:abstractNumId="25" w15:restartNumberingAfterBreak="0">
+  <w:abstractNum w:abstractNumId="29" w15:restartNumberingAfterBreak="0">
     <w:nsid w:val="44F4148B"/>
     <w:multiLevelType w:val="hybridMultilevel"/>
     <w:tmpl w:val="196A3CDC"/>
@@ -17043,7 +19137,7 @@
       </w:pPr>
     </w:lvl>
   </w:abstractNum>
-  <w:abstractNum w:abstractNumId="26" w15:restartNumberingAfterBreak="0">
+  <w:abstractNum w:abstractNumId="30" w15:restartNumberingAfterBreak="0">
     <w:nsid w:val="48523662"/>
     <w:multiLevelType w:val="hybridMultilevel"/>
     <w:tmpl w:val="51CC5F98"/>
@@ -17132,7 +19226,96 @@
       </w:pPr>
     </w:lvl>
   </w:abstractNum>
-  <w:abstractNum w:abstractNumId="27" w15:restartNumberingAfterBreak="0">
+  <w:abstractNum w:abstractNumId="31" w15:restartNumberingAfterBreak="0">
+    <w:nsid w:val="486751E5"/>
+    <w:multiLevelType w:val="hybridMultilevel"/>
+    <w:tmpl w:val="EC529086"/>
+    <w:lvl w:ilvl="0" w:tplc="7E84FB80">
+      <w:start w:val="1"/>
+      <w:numFmt w:val="decimal"/>
+      <w:lvlText w:val="%1."/>
+      <w:lvlJc w:val="left"/>
+      <w:pPr>
+        <w:ind w:left="1440" w:hanging="360"/>
+      </w:pPr>
+      <w:rPr>
+        <w:rFonts w:hint="default"/>
+      </w:rPr>
+    </w:lvl>
+    <w:lvl w:ilvl="1" w:tplc="04090019" w:tentative="1">
+      <w:start w:val="1"/>
+      <w:numFmt w:val="lowerLetter"/>
+      <w:lvlText w:val="%2."/>
+      <w:lvlJc w:val="left"/>
+      <w:pPr>
+        <w:ind w:left="2160" w:hanging="360"/>
+      </w:pPr>
+    </w:lvl>
+    <w:lvl w:ilvl="2" w:tplc="0409001B" w:tentative="1">
+      <w:start w:val="1"/>
+      <w:numFmt w:val="lowerRoman"/>
+      <w:lvlText w:val="%3."/>
+      <w:lvlJc w:val="right"/>
+      <w:pPr>
+        <w:ind w:left="2880" w:hanging="180"/>
+      </w:pPr>
+    </w:lvl>
+    <w:lvl w:ilvl="3" w:tplc="0409000F" w:tentative="1">
+      <w:start w:val="1"/>
+      <w:numFmt w:val="decimal"/>
+      <w:lvlText w:val="%4."/>
+      <w:lvlJc w:val="left"/>
+      <w:pPr>
+        <w:ind w:left="3600" w:hanging="360"/>
+      </w:pPr>
+    </w:lvl>
+    <w:lvl w:ilvl="4" w:tplc="04090019" w:tentative="1">
+      <w:start w:val="1"/>
+      <w:numFmt w:val="lowerLetter"/>
+      <w:lvlText w:val="%5."/>
+      <w:lvlJc w:val="left"/>
+      <w:pPr>
+        <w:ind w:left="4320" w:hanging="360"/>
+      </w:pPr>
+    </w:lvl>
+    <w:lvl w:ilvl="5" w:tplc="0409001B" w:tentative="1">
+      <w:start w:val="1"/>
+      <w:numFmt w:val="lowerRoman"/>
+      <w:lvlText w:val="%6."/>
+      <w:lvlJc w:val="right"/>
+      <w:pPr>
+        <w:ind w:left="5040" w:hanging="180"/>
+      </w:pPr>
+    </w:lvl>
+    <w:lvl w:ilvl="6" w:tplc="0409000F" w:tentative="1">
+      <w:start w:val="1"/>
+      <w:numFmt w:val="decimal"/>
+      <w:lvlText w:val="%7."/>
+      <w:lvlJc w:val="left"/>
+      <w:pPr>
+        <w:ind w:left="5760" w:hanging="360"/>
+      </w:pPr>
+    </w:lvl>
+    <w:lvl w:ilvl="7" w:tplc="04090019" w:tentative="1">
+      <w:start w:val="1"/>
+      <w:numFmt w:val="lowerLetter"/>
+      <w:lvlText w:val="%8."/>
+      <w:lvlJc w:val="left"/>
+      <w:pPr>
+        <w:ind w:left="6480" w:hanging="360"/>
+      </w:pPr>
+    </w:lvl>
+    <w:lvl w:ilvl="8" w:tplc="0409001B" w:tentative="1">
+      <w:start w:val="1"/>
+      <w:numFmt w:val="lowerRoman"/>
+      <w:lvlText w:val="%9."/>
+      <w:lvlJc w:val="right"/>
+      <w:pPr>
+        <w:ind w:left="7200" w:hanging="180"/>
+      </w:pPr>
+    </w:lvl>
+  </w:abstractNum>
+  <w:abstractNum w:abstractNumId="32" w15:restartNumberingAfterBreak="0">
     <w:nsid w:val="4A961CAE"/>
     <w:multiLevelType w:val="multilevel"/>
     <w:tmpl w:val="2E166FBC"/>
@@ -17253,7 +19436,7 @@
       </w:rPr>
     </w:lvl>
   </w:abstractNum>
-  <w:abstractNum w:abstractNumId="28" w15:restartNumberingAfterBreak="0">
+  <w:abstractNum w:abstractNumId="33" w15:restartNumberingAfterBreak="0">
     <w:nsid w:val="4B1106F0"/>
     <w:multiLevelType w:val="hybridMultilevel"/>
     <w:tmpl w:val="177A2776"/>
@@ -17342,7 +19525,7 @@
       </w:pPr>
     </w:lvl>
   </w:abstractNum>
-  <w:abstractNum w:abstractNumId="29" w15:restartNumberingAfterBreak="0">
+  <w:abstractNum w:abstractNumId="34" w15:restartNumberingAfterBreak="0">
     <w:nsid w:val="56FE1D0C"/>
     <w:multiLevelType w:val="hybridMultilevel"/>
     <w:tmpl w:val="345868A0"/>
@@ -17431,7 +19614,7 @@
       </w:pPr>
     </w:lvl>
   </w:abstractNum>
-  <w:abstractNum w:abstractNumId="30" w15:restartNumberingAfterBreak="0">
+  <w:abstractNum w:abstractNumId="35" w15:restartNumberingAfterBreak="0">
     <w:nsid w:val="607B0CBC"/>
     <w:multiLevelType w:val="hybridMultilevel"/>
     <w:tmpl w:val="D0B0A45E"/>
@@ -17520,7 +19703,7 @@
       </w:pPr>
     </w:lvl>
   </w:abstractNum>
-  <w:abstractNum w:abstractNumId="31" w15:restartNumberingAfterBreak="0">
+  <w:abstractNum w:abstractNumId="36" w15:restartNumberingAfterBreak="0">
     <w:nsid w:val="637C5029"/>
     <w:multiLevelType w:val="hybridMultilevel"/>
     <w:tmpl w:val="98184E7E"/>
@@ -17610,7 +19793,7 @@
       </w:pPr>
     </w:lvl>
   </w:abstractNum>
-  <w:abstractNum w:abstractNumId="32" w15:restartNumberingAfterBreak="0">
+  <w:abstractNum w:abstractNumId="37" w15:restartNumberingAfterBreak="0">
     <w:nsid w:val="63917B96"/>
     <w:multiLevelType w:val="hybridMultilevel"/>
     <w:tmpl w:val="7A663776"/>
@@ -17700,7 +19883,7 @@
       </w:pPr>
     </w:lvl>
   </w:abstractNum>
-  <w:abstractNum w:abstractNumId="33" w15:restartNumberingAfterBreak="0">
+  <w:abstractNum w:abstractNumId="38" w15:restartNumberingAfterBreak="0">
     <w:nsid w:val="64945E65"/>
     <w:multiLevelType w:val="hybridMultilevel"/>
     <w:tmpl w:val="F6220E94"/>
@@ -17789,7 +19972,7 @@
       </w:pPr>
     </w:lvl>
   </w:abstractNum>
-  <w:abstractNum w:abstractNumId="34" w15:restartNumberingAfterBreak="0">
+  <w:abstractNum w:abstractNumId="39" w15:restartNumberingAfterBreak="0">
     <w:nsid w:val="64B536D1"/>
     <w:multiLevelType w:val="hybridMultilevel"/>
     <w:tmpl w:val="332C85A4"/>
@@ -17879,7 +20062,7 @@
       </w:pPr>
     </w:lvl>
   </w:abstractNum>
-  <w:abstractNum w:abstractNumId="35" w15:restartNumberingAfterBreak="0">
+  <w:abstractNum w:abstractNumId="40" w15:restartNumberingAfterBreak="0">
     <w:nsid w:val="67C42091"/>
     <w:multiLevelType w:val="hybridMultilevel"/>
     <w:tmpl w:val="5150CE08"/>
@@ -17968,7 +20151,7 @@
       </w:pPr>
     </w:lvl>
   </w:abstractNum>
-  <w:abstractNum w:abstractNumId="36" w15:restartNumberingAfterBreak="0">
+  <w:abstractNum w:abstractNumId="41" w15:restartNumberingAfterBreak="0">
     <w:nsid w:val="67FF7444"/>
     <w:multiLevelType w:val="hybridMultilevel"/>
     <w:tmpl w:val="9B88271C"/>
@@ -18057,7 +20240,7 @@
       </w:pPr>
     </w:lvl>
   </w:abstractNum>
-  <w:abstractNum w:abstractNumId="37" w15:restartNumberingAfterBreak="0">
+  <w:abstractNum w:abstractNumId="42" w15:restartNumberingAfterBreak="0">
     <w:nsid w:val="68CF083D"/>
     <w:multiLevelType w:val="multilevel"/>
     <w:tmpl w:val="04A4527A"/>
@@ -18170,7 +20353,7 @@
       </w:rPr>
     </w:lvl>
   </w:abstractNum>
-  <w:abstractNum w:abstractNumId="38" w15:restartNumberingAfterBreak="0">
+  <w:abstractNum w:abstractNumId="43" w15:restartNumberingAfterBreak="0">
     <w:nsid w:val="6A6F72CF"/>
     <w:multiLevelType w:val="hybridMultilevel"/>
     <w:tmpl w:val="055A9666"/>
@@ -18261,7 +20444,7 @@
       </w:pPr>
     </w:lvl>
   </w:abstractNum>
-  <w:abstractNum w:abstractNumId="39" w15:restartNumberingAfterBreak="0">
+  <w:abstractNum w:abstractNumId="44" w15:restartNumberingAfterBreak="0">
     <w:nsid w:val="6C9902D4"/>
     <w:multiLevelType w:val="hybridMultilevel"/>
     <w:tmpl w:val="A50A0ECA"/>
@@ -18374,7 +20557,7 @@
       </w:rPr>
     </w:lvl>
   </w:abstractNum>
-  <w:abstractNum w:abstractNumId="40" w15:restartNumberingAfterBreak="0">
+  <w:abstractNum w:abstractNumId="45" w15:restartNumberingAfterBreak="0">
     <w:nsid w:val="6F2C49BD"/>
     <w:multiLevelType w:val="hybridMultilevel"/>
     <w:tmpl w:val="585AD416"/>
@@ -18463,7 +20646,128 @@
       </w:pPr>
     </w:lvl>
   </w:abstractNum>
-  <w:abstractNum w:abstractNumId="41" w15:restartNumberingAfterBreak="0">
+  <w:abstractNum w:abstractNumId="46" w15:restartNumberingAfterBreak="0">
+    <w:nsid w:val="734B4FF1"/>
+    <w:multiLevelType w:val="multilevel"/>
+    <w:tmpl w:val="6BA65AA6"/>
+    <w:lvl w:ilvl="0">
+      <w:start w:val="1"/>
+      <w:numFmt w:val="decimal"/>
+      <w:lvlText w:val="%1."/>
+      <w:lvlJc w:val="left"/>
+      <w:pPr>
+        <w:ind w:left="1440" w:hanging="360"/>
+      </w:pPr>
+      <w:rPr>
+        <w:rFonts w:hint="default"/>
+      </w:rPr>
+    </w:lvl>
+    <w:lvl w:ilvl="1">
+      <w:start w:val="4"/>
+      <w:numFmt w:val="decimal"/>
+      <w:isLgl/>
+      <w:lvlText w:val="%1.%2."/>
+      <w:lvlJc w:val="left"/>
+      <w:pPr>
+        <w:ind w:left="1800" w:hanging="720"/>
+      </w:pPr>
+      <w:rPr>
+        <w:rFonts w:hint="default"/>
+      </w:rPr>
+    </w:lvl>
+    <w:lvl w:ilvl="2">
+      <w:start w:val="1"/>
+      <w:numFmt w:val="decimal"/>
+      <w:isLgl/>
+      <w:lvlText w:val="%1.%2.%3."/>
+      <w:lvlJc w:val="left"/>
+      <w:pPr>
+        <w:ind w:left="1800" w:hanging="720"/>
+      </w:pPr>
+      <w:rPr>
+        <w:rFonts w:hint="default"/>
+      </w:rPr>
+    </w:lvl>
+    <w:lvl w:ilvl="3">
+      <w:start w:val="1"/>
+      <w:numFmt w:val="decimal"/>
+      <w:isLgl/>
+      <w:lvlText w:val="%1.%2.%3.%4."/>
+      <w:lvlJc w:val="left"/>
+      <w:pPr>
+        <w:ind w:left="2160" w:hanging="1080"/>
+      </w:pPr>
+      <w:rPr>
+        <w:rFonts w:hint="default"/>
+      </w:rPr>
+    </w:lvl>
+    <w:lvl w:ilvl="4">
+      <w:start w:val="1"/>
+      <w:numFmt w:val="decimal"/>
+      <w:isLgl/>
+      <w:lvlText w:val="%1.%2.%3.%4.%5."/>
+      <w:lvlJc w:val="left"/>
+      <w:pPr>
+        <w:ind w:left="2160" w:hanging="1080"/>
+      </w:pPr>
+      <w:rPr>
+        <w:rFonts w:hint="default"/>
+      </w:rPr>
+    </w:lvl>
+    <w:lvl w:ilvl="5">
+      <w:start w:val="1"/>
+      <w:numFmt w:val="decimal"/>
+      <w:isLgl/>
+      <w:lvlText w:val="%1.%2.%3.%4.%5.%6."/>
+      <w:lvlJc w:val="left"/>
+      <w:pPr>
+        <w:ind w:left="2520" w:hanging="1440"/>
+      </w:pPr>
+      <w:rPr>
+        <w:rFonts w:hint="default"/>
+      </w:rPr>
+    </w:lvl>
+    <w:lvl w:ilvl="6">
+      <w:start w:val="1"/>
+      <w:numFmt w:val="decimal"/>
+      <w:isLgl/>
+      <w:lvlText w:val="%1.%2.%3.%4.%5.%6.%7."/>
+      <w:lvlJc w:val="left"/>
+      <w:pPr>
+        <w:ind w:left="2880" w:hanging="1800"/>
+      </w:pPr>
+      <w:rPr>
+        <w:rFonts w:hint="default"/>
+      </w:rPr>
+    </w:lvl>
+    <w:lvl w:ilvl="7">
+      <w:start w:val="1"/>
+      <w:numFmt w:val="decimal"/>
+      <w:isLgl/>
+      <w:lvlText w:val="%1.%2.%3.%4.%5.%6.%7.%8."/>
+      <w:lvlJc w:val="left"/>
+      <w:pPr>
+        <w:ind w:left="2880" w:hanging="1800"/>
+      </w:pPr>
+      <w:rPr>
+        <w:rFonts w:hint="default"/>
+      </w:rPr>
+    </w:lvl>
+    <w:lvl w:ilvl="8">
+      <w:start w:val="1"/>
+      <w:numFmt w:val="decimal"/>
+      <w:isLgl/>
+      <w:lvlText w:val="%1.%2.%3.%4.%5.%6.%7.%8.%9."/>
+      <w:lvlJc w:val="left"/>
+      <w:pPr>
+        <w:ind w:left="3240" w:hanging="2160"/>
+      </w:pPr>
+      <w:rPr>
+        <w:rFonts w:hint="default"/>
+      </w:rPr>
+    </w:lvl>
+  </w:abstractNum>
+  <w:abstractNum w:abstractNumId="47" w15:restartNumberingAfterBreak="0">
     <w:nsid w:val="74146440"/>
     <w:multiLevelType w:val="hybridMultilevel"/>
     <w:tmpl w:val="8460BF10"/>
@@ -18549,7 +20853,7 @@
       </w:pPr>
     </w:lvl>
   </w:abstractNum>
-  <w:abstractNum w:abstractNumId="42" w15:restartNumberingAfterBreak="0">
+  <w:abstractNum w:abstractNumId="48" w15:restartNumberingAfterBreak="0">
     <w:nsid w:val="74E67F25"/>
     <w:multiLevelType w:val="hybridMultilevel"/>
     <w:tmpl w:val="16F867DC"/>
@@ -18638,7 +20942,7 @@
       </w:pPr>
     </w:lvl>
   </w:abstractNum>
-  <w:abstractNum w:abstractNumId="43" w15:restartNumberingAfterBreak="0">
+  <w:abstractNum w:abstractNumId="49" w15:restartNumberingAfterBreak="0">
     <w:nsid w:val="752B4593"/>
     <w:multiLevelType w:val="hybridMultilevel"/>
     <w:tmpl w:val="40125B58"/>
@@ -18727,7 +21031,7 @@
       </w:pPr>
     </w:lvl>
   </w:abstractNum>
-  <w:abstractNum w:abstractNumId="44" w15:restartNumberingAfterBreak="0">
+  <w:abstractNum w:abstractNumId="50" w15:restartNumberingAfterBreak="0">
     <w:nsid w:val="77B93B51"/>
     <w:multiLevelType w:val="hybridMultilevel"/>
     <w:tmpl w:val="C64E169E"/>
@@ -18817,7 +21121,7 @@
       </w:pPr>
     </w:lvl>
   </w:abstractNum>
-  <w:abstractNum w:abstractNumId="45" w15:restartNumberingAfterBreak="0">
+  <w:abstractNum w:abstractNumId="51" w15:restartNumberingAfterBreak="0">
     <w:nsid w:val="77CF2069"/>
     <w:multiLevelType w:val="hybridMultilevel"/>
     <w:tmpl w:val="142E6818"/>
@@ -18906,7 +21210,7 @@
       </w:pPr>
     </w:lvl>
   </w:abstractNum>
-  <w:abstractNum w:abstractNumId="46" w15:restartNumberingAfterBreak="0">
+  <w:abstractNum w:abstractNumId="52" w15:restartNumberingAfterBreak="0">
     <w:nsid w:val="7E850E8C"/>
     <w:multiLevelType w:val="hybridMultilevel"/>
     <w:tmpl w:val="D22A4EFC"/>
@@ -18997,28 +21301,28 @@
     </w:lvl>
   </w:abstractNum>
   <w:num w:numId="1" w16cid:durableId="993215935">
-    <w:abstractNumId w:val="37"/>
+    <w:abstractNumId w:val="42"/>
   </w:num>
   <w:num w:numId="2" w16cid:durableId="1408532022">
-    <w:abstractNumId w:val="27"/>
+    <w:abstractNumId w:val="32"/>
   </w:num>
   <w:num w:numId="3" w16cid:durableId="1116365424">
     <w:abstractNumId w:val="8"/>
   </w:num>
   <w:num w:numId="4" w16cid:durableId="1685746531">
-    <w:abstractNumId w:val="33"/>
+    <w:abstractNumId w:val="38"/>
   </w:num>
   <w:num w:numId="5" w16cid:durableId="2063017818">
-    <w:abstractNumId w:val="41"/>
+    <w:abstractNumId w:val="47"/>
   </w:num>
   <w:num w:numId="6" w16cid:durableId="116147374">
-    <w:abstractNumId w:val="22"/>
+    <w:abstractNumId w:val="24"/>
   </w:num>
   <w:num w:numId="7" w16cid:durableId="399332422">
     <w:abstractNumId w:val="9"/>
   </w:num>
   <w:num w:numId="8" w16cid:durableId="1216970446">
-    <w:abstractNumId w:val="38"/>
+    <w:abstractNumId w:val="43"/>
   </w:num>
   <w:num w:numId="9" w16cid:durableId="1694573076">
     <w:abstractNumId w:val="12"/>
@@ -19027,61 +21331,61 @@
     <w:abstractNumId w:val="4"/>
   </w:num>
   <w:num w:numId="11" w16cid:durableId="315568550">
-    <w:abstractNumId w:val="29"/>
+    <w:abstractNumId w:val="34"/>
   </w:num>
   <w:num w:numId="12" w16cid:durableId="315190330">
-    <w:abstractNumId w:val="23"/>
+    <w:abstractNumId w:val="27"/>
   </w:num>
   <w:num w:numId="13" w16cid:durableId="608897540">
-    <w:abstractNumId w:val="39"/>
+    <w:abstractNumId w:val="44"/>
   </w:num>
   <w:num w:numId="14" w16cid:durableId="704214488">
-    <w:abstractNumId w:val="17"/>
+    <w:abstractNumId w:val="18"/>
   </w:num>
   <w:num w:numId="15" w16cid:durableId="274874021">
     <w:abstractNumId w:val="14"/>
   </w:num>
   <w:num w:numId="16" w16cid:durableId="882055861">
-    <w:abstractNumId w:val="25"/>
+    <w:abstractNumId w:val="29"/>
   </w:num>
   <w:num w:numId="17" w16cid:durableId="1601378292">
-    <w:abstractNumId w:val="32"/>
+    <w:abstractNumId w:val="37"/>
   </w:num>
   <w:num w:numId="18" w16cid:durableId="1290940288">
     <w:abstractNumId w:val="10"/>
   </w:num>
   <w:num w:numId="19" w16cid:durableId="753353895">
+    <w:abstractNumId w:val="33"/>
+  </w:num>
+  <w:num w:numId="20" w16cid:durableId="2068262798">
     <w:abstractNumId w:val="28"/>
   </w:num>
-  <w:num w:numId="20" w16cid:durableId="2068262798">
-    <w:abstractNumId w:val="24"/>
-  </w:num>
   <w:num w:numId="21" w16cid:durableId="451242713">
-    <w:abstractNumId w:val="45"/>
+    <w:abstractNumId w:val="51"/>
   </w:num>
   <w:num w:numId="22" w16cid:durableId="11805193">
-    <w:abstractNumId w:val="16"/>
+    <w:abstractNumId w:val="17"/>
   </w:num>
   <w:num w:numId="23" w16cid:durableId="938373850">
-    <w:abstractNumId w:val="31"/>
+    <w:abstractNumId w:val="36"/>
   </w:num>
   <w:num w:numId="24" w16cid:durableId="239948294">
-    <w:abstractNumId w:val="35"/>
+    <w:abstractNumId w:val="40"/>
   </w:num>
   <w:num w:numId="25" w16cid:durableId="1794052612">
-    <w:abstractNumId w:val="43"/>
+    <w:abstractNumId w:val="49"/>
   </w:num>
   <w:num w:numId="26" w16cid:durableId="1195577931">
-    <w:abstractNumId w:val="18"/>
+    <w:abstractNumId w:val="19"/>
   </w:num>
   <w:num w:numId="27" w16cid:durableId="111368261">
     <w:abstractNumId w:val="3"/>
   </w:num>
   <w:num w:numId="28" w16cid:durableId="1778330879">
-    <w:abstractNumId w:val="21"/>
+    <w:abstractNumId w:val="23"/>
   </w:num>
   <w:num w:numId="29" w16cid:durableId="1417822277">
-    <w:abstractNumId w:val="30"/>
+    <w:abstractNumId w:val="35"/>
   </w:num>
   <w:num w:numId="30" w16cid:durableId="224336037">
     <w:abstractNumId w:val="1"/>
@@ -19090,19 +21394,19 @@
     <w:abstractNumId w:val="2"/>
   </w:num>
   <w:num w:numId="32" w16cid:durableId="1227062406">
-    <w:abstractNumId w:val="19"/>
+    <w:abstractNumId w:val="20"/>
   </w:num>
   <w:num w:numId="33" w16cid:durableId="549731590">
-    <w:abstractNumId w:val="36"/>
+    <w:abstractNumId w:val="41"/>
   </w:num>
   <w:num w:numId="34" w16cid:durableId="263463416">
-    <w:abstractNumId w:val="34"/>
+    <w:abstractNumId w:val="39"/>
   </w:num>
   <w:num w:numId="35" w16cid:durableId="1943416549">
     <w:abstractNumId w:val="5"/>
   </w:num>
   <w:num w:numId="36" w16cid:durableId="1263029968">
-    <w:abstractNumId w:val="40"/>
+    <w:abstractNumId w:val="45"/>
   </w:num>
   <w:num w:numId="37" w16cid:durableId="983394331">
     <w:abstractNumId w:val="6"/>
@@ -19111,13 +21415,13 @@
     <w:abstractNumId w:val="11"/>
   </w:num>
   <w:num w:numId="39" w16cid:durableId="2075353659">
-    <w:abstractNumId w:val="26"/>
+    <w:abstractNumId w:val="30"/>
   </w:num>
   <w:num w:numId="40" w16cid:durableId="702290958">
     <w:abstractNumId w:val="13"/>
   </w:num>
   <w:num w:numId="41" w16cid:durableId="511577531">
-    <w:abstractNumId w:val="42"/>
+    <w:abstractNumId w:val="48"/>
   </w:num>
   <w:num w:numId="42" w16cid:durableId="1686401257">
     <w:abstractNumId w:val="7"/>
@@ -19129,13 +21433,31 @@
     <w:abstractNumId w:val="0"/>
   </w:num>
   <w:num w:numId="45" w16cid:durableId="611715975">
-    <w:abstractNumId w:val="44"/>
+    <w:abstractNumId w:val="50"/>
   </w:num>
   <w:num w:numId="46" w16cid:durableId="1032926551">
+    <w:abstractNumId w:val="52"/>
+  </w:num>
+  <w:num w:numId="47" w16cid:durableId="1369649891">
+    <w:abstractNumId w:val="22"/>
+  </w:num>
+  <w:num w:numId="48" w16cid:durableId="1369406793">
+    <w:abstractNumId w:val="16"/>
+  </w:num>
+  <w:num w:numId="49" w16cid:durableId="35811101">
     <w:abstractNumId w:val="46"/>
   </w:num>
-  <w:num w:numId="47" w16cid:durableId="1369649891">
-    <w:abstractNumId w:val="20"/>
+  <w:num w:numId="50" w16cid:durableId="23943756">
+    <w:abstractNumId w:val="21"/>
+  </w:num>
+  <w:num w:numId="51" w16cid:durableId="280695286">
+    <w:abstractNumId w:val="31"/>
+  </w:num>
+  <w:num w:numId="52" w16cid:durableId="1922332621">
+    <w:abstractNumId w:val="26"/>
+  </w:num>
+  <w:num w:numId="53" w16cid:durableId="1897737056">
+    <w:abstractNumId w:val="25"/>
   </w:num>
 </w:numbering>
 </file>

</xml_diff>